<commit_message>
Commit before PlaylistShow implementation
</commit_message>
<xml_diff>
--- a/Επέκταση SongApp.docx
+++ b/Επέκταση SongApp.docx
@@ -7,13 +7,17 @@
         <w:rPr>
           <w:b/>
           <w:bCs/>
-          <w:lang w:val="el-GR"/>
-        </w:rPr>
-      </w:pPr>
-      <w:r>
-        <w:rPr>
-          <w:b/>
-          <w:bCs/>
+          <w:sz w:val="24"/>
+          <w:szCs w:val="24"/>
+          <w:lang w:val="en-US"/>
+        </w:rPr>
+      </w:pPr>
+      <w:r>
+        <w:rPr>
+          <w:b/>
+          <w:bCs/>
+          <w:sz w:val="24"/>
+          <w:szCs w:val="24"/>
           <w:lang w:val="el-GR"/>
         </w:rPr>
         <w:t xml:space="preserve">Εκφώνηση Επέκτασης </w:t>
@@ -22,6 +26,8 @@
         <w:rPr>
           <w:b/>
           <w:bCs/>
+          <w:sz w:val="24"/>
+          <w:szCs w:val="24"/>
           <w:lang w:val="en-US"/>
         </w:rPr>
         <w:t>Project</w:t>
@@ -30,6 +36,8 @@
         <w:rPr>
           <w:b/>
           <w:bCs/>
+          <w:sz w:val="24"/>
+          <w:szCs w:val="24"/>
           <w:lang w:val="el-GR"/>
         </w:rPr>
         <w:t xml:space="preserve"> </w:t>
@@ -39,6 +47,8 @@
         <w:rPr>
           <w:b/>
           <w:bCs/>
+          <w:sz w:val="24"/>
+          <w:szCs w:val="24"/>
           <w:lang w:val="en-US"/>
         </w:rPr>
         <w:t>SongApp</w:t>
@@ -48,206 +58,8 @@
         <w:rPr>
           <w:b/>
           <w:bCs/>
-          <w:lang w:val="el-GR"/>
-        </w:rPr>
-        <w:t xml:space="preserve"> — Σειρά &amp; Λειτουργίες</w:t>
-      </w:r>
-    </w:p>
-    <w:p>
-      <w:pPr>
-        <w:rPr>
-          <w:b/>
-          <w:bCs/>
-          <w:lang w:val="en-US"/>
-        </w:rPr>
-      </w:pPr>
-      <w:r>
-        <w:rPr>
-          <w:b/>
-          <w:bCs/>
-          <w:lang w:val="en-US"/>
-        </w:rPr>
-        <w:pict w14:anchorId="79BB22BF">
-          <v:rect id="_x0000_i1025" style="width:0;height:1.5pt" o:hralign="center" o:hrstd="t" o:hr="t" fillcolor="#a0a0a0" stroked="f"/>
-        </w:pict>
-      </w:r>
-    </w:p>
-    <w:p>
-      <w:pPr>
-        <w:rPr>
-          <w:b/>
-          <w:bCs/>
-          <w:lang w:val="el-GR"/>
-        </w:rPr>
-      </w:pPr>
-      <w:r>
-        <w:rPr>
-          <w:b/>
-          <w:bCs/>
-          <w:lang w:val="el-GR"/>
-        </w:rPr>
-        <w:t>Γενικό Πλαίσιο</w:t>
-      </w:r>
-    </w:p>
-    <w:p>
-      <w:pPr>
-        <w:rPr>
-          <w:b/>
-          <w:bCs/>
-          <w:lang w:val="el-GR"/>
-        </w:rPr>
-      </w:pPr>
-      <w:r>
-        <w:rPr>
-          <w:b/>
-          <w:bCs/>
-          <w:lang w:val="el-GR"/>
-        </w:rPr>
-        <w:t xml:space="preserve">Έχεις μια </w:t>
-      </w:r>
-      <w:r>
-        <w:rPr>
-          <w:b/>
-          <w:bCs/>
-          <w:lang w:val="en-US"/>
-        </w:rPr>
-        <w:t>Laravel</w:t>
-      </w:r>
-      <w:r>
-        <w:rPr>
-          <w:b/>
-          <w:bCs/>
-          <w:lang w:val="el-GR"/>
-        </w:rPr>
-        <w:t xml:space="preserve"> εφαρμογή </w:t>
-      </w:r>
-      <w:proofErr w:type="spellStart"/>
-      <w:r>
-        <w:rPr>
-          <w:b/>
-          <w:bCs/>
-          <w:lang w:val="en-US"/>
-        </w:rPr>
-        <w:t>SongApp</w:t>
-      </w:r>
-      <w:proofErr w:type="spellEnd"/>
-      <w:r>
-        <w:rPr>
-          <w:b/>
-          <w:bCs/>
-          <w:lang w:val="el-GR"/>
-        </w:rPr>
-        <w:t xml:space="preserve"> με δύο τύπους χρηστών: </w:t>
-      </w:r>
-      <w:r>
-        <w:rPr>
-          <w:b/>
-          <w:bCs/>
-          <w:lang w:val="en-US"/>
-        </w:rPr>
-        <w:t>Admin</w:t>
-      </w:r>
-      <w:r>
-        <w:rPr>
-          <w:b/>
-          <w:bCs/>
-          <w:lang w:val="el-GR"/>
-        </w:rPr>
-        <w:t xml:space="preserve"> και </w:t>
-      </w:r>
-      <w:r>
-        <w:rPr>
-          <w:b/>
-          <w:bCs/>
-          <w:lang w:val="en-US"/>
-        </w:rPr>
-        <w:t>Regular</w:t>
-      </w:r>
-      <w:r>
-        <w:rPr>
-          <w:b/>
-          <w:bCs/>
-          <w:lang w:val="el-GR"/>
-        </w:rPr>
-        <w:t xml:space="preserve"> </w:t>
-      </w:r>
-      <w:r>
-        <w:rPr>
-          <w:b/>
-          <w:bCs/>
-          <w:lang w:val="en-US"/>
-        </w:rPr>
-        <w:t>User</w:t>
-      </w:r>
-      <w:r>
-        <w:rPr>
-          <w:b/>
-          <w:bCs/>
-          <w:lang w:val="el-GR"/>
-        </w:rPr>
-        <w:t xml:space="preserve">. Η εφαρμογή υποστηρίζει ήδη βασική διαχείριση τραγουδιών με </w:t>
-      </w:r>
-      <w:r>
-        <w:rPr>
-          <w:b/>
-          <w:bCs/>
-          <w:lang w:val="en-US"/>
-        </w:rPr>
-        <w:t>user</w:t>
-      </w:r>
-      <w:r>
-        <w:rPr>
-          <w:b/>
-          <w:bCs/>
-          <w:lang w:val="el-GR"/>
-        </w:rPr>
-        <w:t xml:space="preserve"> </w:t>
-      </w:r>
-      <w:r>
-        <w:rPr>
-          <w:b/>
-          <w:bCs/>
-          <w:lang w:val="en-US"/>
-        </w:rPr>
-        <w:t>authentication</w:t>
-      </w:r>
-      <w:r>
-        <w:rPr>
-          <w:b/>
-          <w:bCs/>
-          <w:lang w:val="el-GR"/>
-        </w:rPr>
-        <w:t xml:space="preserve"> &amp; </w:t>
-      </w:r>
-      <w:r>
-        <w:rPr>
-          <w:b/>
-          <w:bCs/>
-          <w:lang w:val="en-US"/>
-        </w:rPr>
-        <w:t>authorization</w:t>
-      </w:r>
-      <w:r>
-        <w:rPr>
-          <w:b/>
-          <w:bCs/>
-          <w:lang w:val="el-GR"/>
-        </w:rPr>
-        <w:t>.</w:t>
-      </w:r>
-    </w:p>
-    <w:p>
-      <w:pPr>
-        <w:rPr>
-          <w:b/>
-          <w:bCs/>
-          <w:lang w:val="en-US"/>
-        </w:rPr>
-      </w:pPr>
-      <w:r>
-        <w:rPr>
-          <w:b/>
-          <w:bCs/>
+          <w:sz w:val="24"/>
+          <w:szCs w:val="24"/>
           <w:lang w:val="en-US"/>
         </w:rPr>
         <w:pict w14:anchorId="1B30E86F">
@@ -535,16 +347,14 @@
         <w:rPr>
           <w:b/>
           <w:bCs/>
-          <w:strike/>
-          <w:lang w:val="en-US"/>
-        </w:rPr>
-      </w:pPr>
-      <w:proofErr w:type="spellStart"/>
-      <w:r>
-        <w:rPr>
-          <w:b/>
-          <w:bCs/>
-          <w:strike/>
+          <w:lang w:val="en-US"/>
+        </w:rPr>
+      </w:pPr>
+      <w:proofErr w:type="spellStart"/>
+      <w:r>
+        <w:rPr>
+          <w:b/>
+          <w:bCs/>
           <w:lang w:val="en-US"/>
         </w:rPr>
         <w:t>Δημιουργί</w:t>
@@ -554,7 +364,6 @@
         <w:rPr>
           <w:b/>
           <w:bCs/>
-          <w:strike/>
           <w:lang w:val="en-US"/>
         </w:rPr>
         <w:t>α π</w:t>
@@ -564,7 +373,6 @@
         <w:rPr>
           <w:b/>
           <w:bCs/>
-          <w:strike/>
           <w:lang w:val="en-US"/>
         </w:rPr>
         <w:t>ίν</w:t>
@@ -574,7 +382,6 @@
         <w:rPr>
           <w:b/>
           <w:bCs/>
-          <w:strike/>
           <w:lang w:val="en-US"/>
         </w:rPr>
         <w:t xml:space="preserve">ακα playlists </w:t>
@@ -584,7 +391,6 @@
         <w:rPr>
           <w:b/>
           <w:bCs/>
-          <w:strike/>
           <w:lang w:val="en-US"/>
         </w:rPr>
         <w:t>με</w:t>
@@ -594,7 +400,6 @@
         <w:rPr>
           <w:b/>
           <w:bCs/>
-          <w:strike/>
           <w:lang w:val="en-US"/>
         </w:rPr>
         <w:t xml:space="preserve"> π</w:t>
@@ -604,7 +409,6 @@
         <w:rPr>
           <w:b/>
           <w:bCs/>
-          <w:strike/>
           <w:lang w:val="en-US"/>
         </w:rPr>
         <w:t>εδί</w:t>
@@ -614,7 +418,6 @@
         <w:rPr>
           <w:b/>
           <w:bCs/>
-          <w:strike/>
           <w:lang w:val="en-US"/>
         </w:rPr>
         <w:t xml:space="preserve">α: id, </w:t>
@@ -624,7 +427,6 @@
         <w:rPr>
           <w:b/>
           <w:bCs/>
-          <w:strike/>
           <w:lang w:val="en-US"/>
         </w:rPr>
         <w:t>user_id</w:t>
@@ -634,7 +436,6 @@
         <w:rPr>
           <w:b/>
           <w:bCs/>
-          <w:strike/>
           <w:lang w:val="en-US"/>
         </w:rPr>
         <w:t>, title, visibility (public/private), timestamps.</w:t>
@@ -649,16 +450,14 @@
         <w:rPr>
           <w:b/>
           <w:bCs/>
-          <w:strike/>
-          <w:lang w:val="en-US"/>
-        </w:rPr>
-      </w:pPr>
-      <w:proofErr w:type="spellStart"/>
-      <w:r>
-        <w:rPr>
-          <w:b/>
-          <w:bCs/>
-          <w:strike/>
+          <w:lang w:val="en-US"/>
+        </w:rPr>
+      </w:pPr>
+      <w:proofErr w:type="spellStart"/>
+      <w:r>
+        <w:rPr>
+          <w:b/>
+          <w:bCs/>
           <w:lang w:val="en-US"/>
         </w:rPr>
         <w:t>Δημιουργί</w:t>
@@ -668,7 +467,6 @@
         <w:rPr>
           <w:b/>
           <w:bCs/>
-          <w:strike/>
           <w:lang w:val="en-US"/>
         </w:rPr>
         <w:t>α pivot π</w:t>
@@ -678,7 +476,6 @@
         <w:rPr>
           <w:b/>
           <w:bCs/>
-          <w:strike/>
           <w:lang w:val="en-US"/>
         </w:rPr>
         <w:t>ίν</w:t>
@@ -688,7 +485,6 @@
         <w:rPr>
           <w:b/>
           <w:bCs/>
-          <w:strike/>
           <w:lang w:val="en-US"/>
         </w:rPr>
         <w:t xml:space="preserve">ακα </w:t>
@@ -698,7 +494,6 @@
         <w:rPr>
           <w:b/>
           <w:bCs/>
-          <w:strike/>
           <w:lang w:val="en-US"/>
         </w:rPr>
         <w:t>playlist_song</w:t>
@@ -708,7 +503,6 @@
         <w:rPr>
           <w:b/>
           <w:bCs/>
-          <w:strike/>
           <w:lang w:val="en-US"/>
         </w:rPr>
         <w:t xml:space="preserve"> (</w:t>
@@ -718,7 +512,6 @@
         <w:rPr>
           <w:b/>
           <w:bCs/>
-          <w:strike/>
           <w:lang w:val="en-US"/>
         </w:rPr>
         <w:t>σύνδεση</w:t>
@@ -728,7 +521,6 @@
         <w:rPr>
           <w:b/>
           <w:bCs/>
-          <w:strike/>
           <w:lang w:val="en-US"/>
         </w:rPr>
         <w:t xml:space="preserve"> </w:t>
@@ -738,7 +530,6 @@
         <w:rPr>
           <w:b/>
           <w:bCs/>
-          <w:strike/>
           <w:lang w:val="en-US"/>
         </w:rPr>
         <w:t>τρ</w:t>
@@ -748,7 +539,6 @@
         <w:rPr>
           <w:b/>
           <w:bCs/>
-          <w:strike/>
           <w:lang w:val="en-US"/>
         </w:rPr>
         <w:t xml:space="preserve">αγουδιών </w:t>
@@ -758,7 +548,6 @@
         <w:rPr>
           <w:b/>
           <w:bCs/>
-          <w:strike/>
           <w:lang w:val="en-US"/>
         </w:rPr>
         <w:t>με</w:t>
@@ -768,7 +557,6 @@
         <w:rPr>
           <w:b/>
           <w:bCs/>
-          <w:strike/>
           <w:lang w:val="en-US"/>
         </w:rPr>
         <w:t xml:space="preserve"> playlists).</w:t>
@@ -830,16 +618,14 @@
         <w:rPr>
           <w:b/>
           <w:bCs/>
-          <w:strike/>
-          <w:lang w:val="en-US"/>
-        </w:rPr>
-      </w:pPr>
-      <w:proofErr w:type="spellStart"/>
-      <w:r>
-        <w:rPr>
-          <w:b/>
-          <w:bCs/>
-          <w:strike/>
+          <w:lang w:val="en-US"/>
+        </w:rPr>
+      </w:pPr>
+      <w:proofErr w:type="spellStart"/>
+      <w:r>
+        <w:rPr>
+          <w:b/>
+          <w:bCs/>
           <w:lang w:val="en-US"/>
         </w:rPr>
         <w:t>Σχέσεις</w:t>
@@ -849,7 +635,6 @@
         <w:rPr>
           <w:b/>
           <w:bCs/>
-          <w:strike/>
           <w:lang w:val="en-US"/>
         </w:rPr>
         <w:t xml:space="preserve"> </w:t>
@@ -859,7 +644,6 @@
         <w:rPr>
           <w:b/>
           <w:bCs/>
-          <w:strike/>
           <w:lang w:val="en-US"/>
         </w:rPr>
         <w:t>μετ</w:t>
@@ -869,7 +653,6 @@
         <w:rPr>
           <w:b/>
           <w:bCs/>
-          <w:strike/>
           <w:lang w:val="en-US"/>
         </w:rPr>
         <w:t>αξύ User, Playlist, Song (</w:t>
@@ -879,7 +662,6 @@
         <w:rPr>
           <w:b/>
           <w:bCs/>
-          <w:strike/>
           <w:lang w:val="en-US"/>
         </w:rPr>
         <w:t>hasMany</w:t>
@@ -889,7 +671,6 @@
         <w:rPr>
           <w:b/>
           <w:bCs/>
-          <w:strike/>
           <w:lang w:val="en-US"/>
         </w:rPr>
         <w:t xml:space="preserve">, </w:t>
@@ -899,7 +680,6 @@
         <w:rPr>
           <w:b/>
           <w:bCs/>
-          <w:strike/>
           <w:lang w:val="en-US"/>
         </w:rPr>
         <w:t>belongsToMany</w:t>
@@ -909,7 +689,6 @@
         <w:rPr>
           <w:b/>
           <w:bCs/>
-          <w:strike/>
           <w:lang w:val="en-US"/>
         </w:rPr>
         <w:t xml:space="preserve"> </w:t>
@@ -919,7 +698,6 @@
         <w:rPr>
           <w:b/>
           <w:bCs/>
-          <w:strike/>
           <w:lang w:val="en-US"/>
         </w:rPr>
         <w:t>κλ</w:t>
@@ -929,7 +707,6 @@
         <w:rPr>
           <w:b/>
           <w:bCs/>
-          <w:strike/>
           <w:lang w:val="en-US"/>
         </w:rPr>
         <w:t>π).</w:t>
@@ -999,7 +776,6 @@
         <w:rPr>
           <w:b/>
           <w:bCs/>
-          <w:strike/>
           <w:lang w:val="en-US"/>
         </w:rPr>
         <w:t>Δημιουργί</w:t>
@@ -1009,7 +785,6 @@
         <w:rPr>
           <w:b/>
           <w:bCs/>
-          <w:strike/>
           <w:lang w:val="en-US"/>
         </w:rPr>
         <w:t xml:space="preserve">α RESTful controller </w:t>
@@ -1019,7 +794,6 @@
         <w:rPr>
           <w:b/>
           <w:bCs/>
-          <w:strike/>
           <w:lang w:val="en-US"/>
         </w:rPr>
         <w:t>γι</w:t>
@@ -1029,18 +803,9 @@
         <w:rPr>
           <w:b/>
           <w:bCs/>
-          <w:strike/>
-          <w:lang w:val="en-US"/>
-        </w:rPr>
-        <w:t>α playlists</w:t>
-      </w:r>
-      <w:r>
-        <w:rPr>
-          <w:b/>
-          <w:bCs/>
-          <w:lang w:val="en-US"/>
-        </w:rPr>
-        <w:t>.</w:t>
+          <w:lang w:val="en-US"/>
+        </w:rPr>
+        <w:t>α playlists.</w:t>
       </w:r>
     </w:p>
     <w:p>
@@ -1052,15 +817,13 @@
         <w:rPr>
           <w:b/>
           <w:bCs/>
-          <w:strike/>
-          <w:lang w:val="el-GR"/>
-        </w:rPr>
-      </w:pPr>
-      <w:r>
-        <w:rPr>
-          <w:b/>
-          <w:bCs/>
-          <w:strike/>
+          <w:lang w:val="el-GR"/>
+        </w:rPr>
+      </w:pPr>
+      <w:r>
+        <w:rPr>
+          <w:b/>
+          <w:bCs/>
           <w:lang w:val="en-US"/>
         </w:rPr>
         <w:t>Policies</w:t>
@@ -1069,7 +832,6 @@
         <w:rPr>
           <w:b/>
           <w:bCs/>
-          <w:strike/>
           <w:lang w:val="el-GR"/>
         </w:rPr>
         <w:t xml:space="preserve"> για </w:t>
@@ -1078,7 +840,6 @@
         <w:rPr>
           <w:b/>
           <w:bCs/>
-          <w:strike/>
           <w:lang w:val="en-US"/>
         </w:rPr>
         <w:t>playlists</w:t>
@@ -1087,7 +848,6 @@
         <w:rPr>
           <w:b/>
           <w:bCs/>
-          <w:strike/>
           <w:lang w:val="el-GR"/>
         </w:rPr>
         <w:t xml:space="preserve"> με όρια ανά ρόλο (</w:t>
@@ -1096,7 +856,6 @@
         <w:rPr>
           <w:b/>
           <w:bCs/>
-          <w:strike/>
           <w:lang w:val="en-US"/>
         </w:rPr>
         <w:t>Admin</w:t>
@@ -1105,7 +864,6 @@
         <w:rPr>
           <w:b/>
           <w:bCs/>
-          <w:strike/>
           <w:lang w:val="el-GR"/>
         </w:rPr>
         <w:t xml:space="preserve"> διαχειρίζεται όλα, χρήστες μόνο τα δικά τους).</w:t>
@@ -1500,7 +1258,6 @@
           <w:bCs/>
           <w:lang w:val="el-GR"/>
         </w:rPr>
-        <w:lastRenderedPageBreak/>
         <w:t xml:space="preserve">Δημιουργία </w:t>
       </w:r>
       <w:r>
@@ -1829,12 +1586,31 @@
           <w:lang w:val="en-US"/>
         </w:rPr>
       </w:pPr>
-      <w:r>
-        <w:rPr>
-          <w:b/>
-          <w:bCs/>
-          <w:lang w:val="el-GR"/>
-        </w:rPr>
+    </w:p>
+    <w:p>
+      <w:pPr>
+        <w:rPr>
+          <w:b/>
+          <w:bCs/>
+          <w:lang w:val="en-US"/>
+        </w:rPr>
+      </w:pPr>
+    </w:p>
+    <w:p>
+      <w:pPr>
+        <w:rPr>
+          <w:b/>
+          <w:bCs/>
+          <w:lang w:val="en-US"/>
+        </w:rPr>
+      </w:pPr>
+      <w:r>
+        <w:rPr>
+          <w:b/>
+          <w:bCs/>
+          <w:lang w:val="el-GR"/>
+        </w:rPr>
+        <w:lastRenderedPageBreak/>
         <w:t>3</w:t>
       </w:r>
       <w:r>
@@ -2854,34 +2630,15 @@
         <w:rPr>
           <w:b/>
           <w:bCs/>
-          <w:lang w:val="el-GR"/>
-        </w:rPr>
-      </w:pPr>
-    </w:p>
-    <w:p>
-      <w:pPr>
-        <w:rPr>
-          <w:b/>
-          <w:bCs/>
-          <w:lang w:val="el-GR"/>
-        </w:rPr>
-      </w:pPr>
-    </w:p>
-    <w:p>
-      <w:pPr>
-        <w:rPr>
-          <w:b/>
-          <w:bCs/>
-          <w:lang w:val="en-US"/>
-        </w:rPr>
-      </w:pPr>
-      <w:r>
-        <w:rPr>
-          <w:b/>
-          <w:bCs/>
-          <w:lang w:val="en-US"/>
-        </w:rPr>
-        <w:lastRenderedPageBreak/>
+          <w:lang w:val="en-US"/>
+        </w:rPr>
+      </w:pPr>
+      <w:r>
+        <w:rPr>
+          <w:b/>
+          <w:bCs/>
+          <w:lang w:val="en-US"/>
+        </w:rPr>
         <w:t>Παρα</w:t>
       </w:r>
       <w:proofErr w:type="spellStart"/>
@@ -3280,13 +3037,50 @@
           <w:lang w:val="en-US"/>
         </w:rPr>
       </w:pPr>
-      <w:proofErr w:type="spellStart"/>
-      <w:r>
-        <w:rPr>
-          <w:b/>
-          <w:bCs/>
-          <w:lang w:val="en-US"/>
-        </w:rPr>
+    </w:p>
+    <w:p>
+      <w:pPr>
+        <w:rPr>
+          <w:b/>
+          <w:bCs/>
+          <w:lang w:val="en-US"/>
+        </w:rPr>
+      </w:pPr>
+    </w:p>
+    <w:p>
+      <w:pPr>
+        <w:rPr>
+          <w:b/>
+          <w:bCs/>
+          <w:lang w:val="en-US"/>
+        </w:rPr>
+      </w:pPr>
+    </w:p>
+    <w:p>
+      <w:pPr>
+        <w:rPr>
+          <w:b/>
+          <w:bCs/>
+          <w:lang w:val="en-US"/>
+        </w:rPr>
+      </w:pPr>
+    </w:p>
+    <w:p>
+      <w:pPr>
+        <w:rPr>
+          <w:b/>
+          <w:bCs/>
+          <w:lang w:val="en-US"/>
+        </w:rPr>
+      </w:pPr>
+      <w:proofErr w:type="spellStart"/>
+      <w:r>
+        <w:rPr>
+          <w:b/>
+          <w:bCs/>
+          <w:lang w:val="en-US"/>
+        </w:rPr>
+        <w:lastRenderedPageBreak/>
         <w:t>Προτεινόμενη</w:t>
       </w:r>
       <w:proofErr w:type="spellEnd"/>
@@ -3537,7 +3331,7 @@
     <w:p/>
     <w:sectPr>
       <w:pgSz w:w="11906" w:h="16838"/>
-      <w:pgMar w:top="1440" w:right="1440" w:bottom="1440" w:left="1440" w:header="708" w:footer="708" w:gutter="0"/>
+      <w:pgMar w:top="720" w:right="720" w:bottom="720" w:left="720" w:header="708" w:footer="708" w:gutter="0"/>
       <w:cols w:space="708"/>
       <w:docGrid w:linePitch="360"/>
     </w:sectPr>

</xml_diff>

<commit_message>
Commit after fiixng playlist all crud operations
</commit_message>
<xml_diff>
--- a/Επέκταση SongApp.docx
+++ b/Επέκταση SongApp.docx
@@ -9,7 +9,7 @@
           <w:bCs/>
           <w:sz w:val="24"/>
           <w:szCs w:val="24"/>
-          <w:lang w:val="en-US"/>
+          <w:lang w:val="el-GR"/>
         </w:rPr>
       </w:pPr>
       <w:r>
@@ -63,6 +63,123 @@
           <w:lang w:val="en-US"/>
         </w:rPr>
         <w:pict w14:anchorId="1B30E86F">
+          <v:rect id="_x0000_i1025" style="width:0;height:1.5pt" o:hralign="center" o:hrstd="t" o:hr="t" fillcolor="#a0a0a0" stroked="f"/>
+        </w:pict>
+      </w:r>
+    </w:p>
+    <w:p>
+      <w:pPr>
+        <w:rPr>
+          <w:b/>
+          <w:bCs/>
+          <w:lang w:val="el-GR"/>
+        </w:rPr>
+      </w:pPr>
+      <w:r>
+        <w:rPr>
+          <w:b/>
+          <w:bCs/>
+          <w:lang w:val="el-GR"/>
+        </w:rPr>
+        <w:t>Στόχος</w:t>
+      </w:r>
+    </w:p>
+    <w:p>
+      <w:pPr>
+        <w:rPr>
+          <w:b/>
+          <w:bCs/>
+          <w:lang w:val="el-GR"/>
+        </w:rPr>
+      </w:pPr>
+      <w:r>
+        <w:rPr>
+          <w:b/>
+          <w:bCs/>
+          <w:lang w:val="el-GR"/>
+        </w:rPr>
+        <w:t xml:space="preserve">Να επεκτείνεις την εφαρμογή ώστε να υποστηρίζει </w:t>
+      </w:r>
+      <w:r>
+        <w:rPr>
+          <w:b/>
+          <w:bCs/>
+          <w:lang w:val="en-US"/>
+        </w:rPr>
+        <w:t>playlists</w:t>
+      </w:r>
+      <w:r>
+        <w:rPr>
+          <w:b/>
+          <w:bCs/>
+          <w:lang w:val="el-GR"/>
+        </w:rPr>
+        <w:t xml:space="preserve">, </w:t>
+      </w:r>
+      <w:r>
+        <w:rPr>
+          <w:b/>
+          <w:bCs/>
+          <w:lang w:val="en-US"/>
+        </w:rPr>
+        <w:t>upload</w:t>
+      </w:r>
+      <w:r>
+        <w:rPr>
+          <w:b/>
+          <w:bCs/>
+          <w:lang w:val="el-GR"/>
+        </w:rPr>
+        <w:t xml:space="preserve"> και επεξεργασία ήχου, </w:t>
+      </w:r>
+      <w:r>
+        <w:rPr>
+          <w:b/>
+          <w:bCs/>
+          <w:lang w:val="en-US"/>
+        </w:rPr>
+        <w:t>real</w:t>
+      </w:r>
+      <w:r>
+        <w:rPr>
+          <w:b/>
+          <w:bCs/>
+          <w:lang w:val="el-GR"/>
+        </w:rPr>
+        <w:t>-</w:t>
+      </w:r>
+      <w:r>
+        <w:rPr>
+          <w:b/>
+          <w:bCs/>
+          <w:lang w:val="en-US"/>
+        </w:rPr>
+        <w:t>time</w:t>
+      </w:r>
+      <w:r>
+        <w:rPr>
+          <w:b/>
+          <w:bCs/>
+          <w:lang w:val="el-GR"/>
+        </w:rPr>
+        <w:t xml:space="preserve"> ενημερώσεις και να βελτιώσεις τη διαχείριση δικαιωμάτων και ορατότητας περιεχομένου.</w:t>
+      </w:r>
+    </w:p>
+    <w:p>
+      <w:pPr>
+        <w:rPr>
+          <w:b/>
+          <w:bCs/>
+          <w:lang w:val="en-US"/>
+        </w:rPr>
+      </w:pPr>
+      <w:r>
+        <w:rPr>
+          <w:b/>
+          <w:bCs/>
+          <w:lang w:val="en-US"/>
+        </w:rPr>
+        <w:pict w14:anchorId="3E51A54B">
           <v:rect id="_x0000_i1026" style="width:0;height:1.5pt" o:hralign="center" o:hrstd="t" o:hr="t" fillcolor="#a0a0a0" stroked="f"/>
         </w:pict>
       </w:r>
@@ -72,197 +189,80 @@
         <w:rPr>
           <w:b/>
           <w:bCs/>
-          <w:lang w:val="el-GR"/>
-        </w:rPr>
-      </w:pPr>
-      <w:r>
-        <w:rPr>
-          <w:b/>
-          <w:bCs/>
-          <w:lang w:val="el-GR"/>
-        </w:rPr>
-        <w:t>Στόχος</w:t>
-      </w:r>
-    </w:p>
-    <w:p>
-      <w:pPr>
-        <w:rPr>
-          <w:b/>
-          <w:bCs/>
-          <w:lang w:val="el-GR"/>
-        </w:rPr>
-      </w:pPr>
-      <w:r>
-        <w:rPr>
-          <w:b/>
-          <w:bCs/>
-          <w:lang w:val="el-GR"/>
-        </w:rPr>
-        <w:t xml:space="preserve">Να επεκτείνεις την εφαρμογή ώστε να υποστηρίζει </w:t>
-      </w:r>
-      <w:r>
-        <w:rPr>
-          <w:b/>
-          <w:bCs/>
-          <w:lang w:val="en-US"/>
-        </w:rPr>
-        <w:t>playlists</w:t>
-      </w:r>
-      <w:r>
-        <w:rPr>
-          <w:b/>
-          <w:bCs/>
-          <w:lang w:val="el-GR"/>
-        </w:rPr>
-        <w:t xml:space="preserve">, </w:t>
-      </w:r>
-      <w:r>
-        <w:rPr>
-          <w:b/>
-          <w:bCs/>
-          <w:lang w:val="en-US"/>
-        </w:rPr>
-        <w:t>upload</w:t>
-      </w:r>
-      <w:r>
-        <w:rPr>
-          <w:b/>
-          <w:bCs/>
-          <w:lang w:val="el-GR"/>
-        </w:rPr>
-        <w:t xml:space="preserve"> και επεξεργασία ήχου, </w:t>
-      </w:r>
-      <w:r>
-        <w:rPr>
-          <w:b/>
-          <w:bCs/>
-          <w:lang w:val="en-US"/>
-        </w:rPr>
-        <w:t>real</w:t>
-      </w:r>
-      <w:r>
-        <w:rPr>
-          <w:b/>
-          <w:bCs/>
-          <w:lang w:val="el-GR"/>
-        </w:rPr>
-        <w:t>-</w:t>
-      </w:r>
-      <w:r>
-        <w:rPr>
-          <w:b/>
-          <w:bCs/>
-          <w:lang w:val="en-US"/>
-        </w:rPr>
-        <w:t>time</w:t>
-      </w:r>
-      <w:r>
-        <w:rPr>
-          <w:b/>
-          <w:bCs/>
-          <w:lang w:val="el-GR"/>
-        </w:rPr>
-        <w:t xml:space="preserve"> ενημερώσεις και να βελτιώσεις τη διαχείριση δικαιωμάτων και ορατότητας περιεχομένου.</w:t>
-      </w:r>
-    </w:p>
-    <w:p>
-      <w:pPr>
-        <w:rPr>
-          <w:b/>
-          <w:bCs/>
-          <w:lang w:val="en-US"/>
-        </w:rPr>
-      </w:pPr>
-      <w:r>
-        <w:rPr>
-          <w:b/>
-          <w:bCs/>
-          <w:lang w:val="en-US"/>
-        </w:rPr>
-        <w:pict w14:anchorId="3E51A54B">
+          <w:lang w:val="en-US"/>
+        </w:rPr>
+      </w:pPr>
+      <w:proofErr w:type="spellStart"/>
+      <w:r>
+        <w:rPr>
+          <w:b/>
+          <w:bCs/>
+          <w:lang w:val="en-US"/>
+        </w:rPr>
+        <w:t>Λειτουργίες</w:t>
+      </w:r>
+      <w:proofErr w:type="spellEnd"/>
+      <w:r>
+        <w:rPr>
+          <w:b/>
+          <w:bCs/>
+          <w:lang w:val="en-US"/>
+        </w:rPr>
+        <w:t xml:space="preserve"> &amp; </w:t>
+      </w:r>
+      <w:proofErr w:type="spellStart"/>
+      <w:r>
+        <w:rPr>
+          <w:b/>
+          <w:bCs/>
+          <w:lang w:val="en-US"/>
+        </w:rPr>
+        <w:t>Σειρά</w:t>
+      </w:r>
+      <w:proofErr w:type="spellEnd"/>
+      <w:r>
+        <w:rPr>
+          <w:b/>
+          <w:bCs/>
+          <w:lang w:val="en-US"/>
+        </w:rPr>
+        <w:t xml:space="preserve"> </w:t>
+      </w:r>
+      <w:proofErr w:type="spellStart"/>
+      <w:r>
+        <w:rPr>
+          <w:b/>
+          <w:bCs/>
+          <w:lang w:val="en-US"/>
+        </w:rPr>
+        <w:t>Υλο</w:t>
+      </w:r>
+      <w:proofErr w:type="spellEnd"/>
+      <w:r>
+        <w:rPr>
+          <w:b/>
+          <w:bCs/>
+          <w:lang w:val="en-US"/>
+        </w:rPr>
+        <w:t>ποίησης</w:t>
+      </w:r>
+    </w:p>
+    <w:p>
+      <w:pPr>
+        <w:rPr>
+          <w:b/>
+          <w:bCs/>
+          <w:lang w:val="en-US"/>
+        </w:rPr>
+      </w:pPr>
+      <w:r>
+        <w:rPr>
+          <w:b/>
+          <w:bCs/>
+          <w:lang w:val="en-US"/>
+        </w:rPr>
+        <w:pict w14:anchorId="55DE28E5">
           <v:rect id="_x0000_i1027" style="width:0;height:1.5pt" o:hralign="center" o:hrstd="t" o:hr="t" fillcolor="#a0a0a0" stroked="f"/>
-        </w:pict>
-      </w:r>
-    </w:p>
-    <w:p>
-      <w:pPr>
-        <w:rPr>
-          <w:b/>
-          <w:bCs/>
-          <w:lang w:val="en-US"/>
-        </w:rPr>
-      </w:pPr>
-      <w:proofErr w:type="spellStart"/>
-      <w:r>
-        <w:rPr>
-          <w:b/>
-          <w:bCs/>
-          <w:lang w:val="en-US"/>
-        </w:rPr>
-        <w:t>Λειτουργίες</w:t>
-      </w:r>
-      <w:proofErr w:type="spellEnd"/>
-      <w:r>
-        <w:rPr>
-          <w:b/>
-          <w:bCs/>
-          <w:lang w:val="en-US"/>
-        </w:rPr>
-        <w:t xml:space="preserve"> &amp; </w:t>
-      </w:r>
-      <w:proofErr w:type="spellStart"/>
-      <w:r>
-        <w:rPr>
-          <w:b/>
-          <w:bCs/>
-          <w:lang w:val="en-US"/>
-        </w:rPr>
-        <w:t>Σειρά</w:t>
-      </w:r>
-      <w:proofErr w:type="spellEnd"/>
-      <w:r>
-        <w:rPr>
-          <w:b/>
-          <w:bCs/>
-          <w:lang w:val="en-US"/>
-        </w:rPr>
-        <w:t xml:space="preserve"> </w:t>
-      </w:r>
-      <w:proofErr w:type="spellStart"/>
-      <w:r>
-        <w:rPr>
-          <w:b/>
-          <w:bCs/>
-          <w:lang w:val="en-US"/>
-        </w:rPr>
-        <w:t>Υλο</w:t>
-      </w:r>
-      <w:proofErr w:type="spellEnd"/>
-      <w:r>
-        <w:rPr>
-          <w:b/>
-          <w:bCs/>
-          <w:lang w:val="en-US"/>
-        </w:rPr>
-        <w:t>ποίησης</w:t>
-      </w:r>
-    </w:p>
-    <w:p>
-      <w:pPr>
-        <w:rPr>
-          <w:b/>
-          <w:bCs/>
-          <w:lang w:val="en-US"/>
-        </w:rPr>
-      </w:pPr>
-      <w:r>
-        <w:rPr>
-          <w:b/>
-          <w:bCs/>
-          <w:lang w:val="en-US"/>
-        </w:rPr>
-        <w:pict w14:anchorId="55DE28E5">
-          <v:rect id="_x0000_i1028" style="width:0;height:1.5pt" o:hralign="center" o:hrstd="t" o:hr="t" fillcolor="#a0a0a0" stroked="f"/>
         </w:pict>
       </w:r>
     </w:p>
@@ -850,24 +850,468 @@
           <w:bCs/>
           <w:lang w:val="el-GR"/>
         </w:rPr>
-        <w:t xml:space="preserve"> με όρια ανά ρόλο (</w:t>
-      </w:r>
-      <w:r>
-        <w:rPr>
-          <w:b/>
-          <w:bCs/>
-          <w:lang w:val="en-US"/>
-        </w:rPr>
-        <w:t>Admin</w:t>
-      </w:r>
-      <w:r>
-        <w:rPr>
-          <w:b/>
-          <w:bCs/>
-          <w:lang w:val="el-GR"/>
-        </w:rPr>
-        <w:t xml:space="preserve"> διαχειρίζεται όλα, χρήστες μόνο τα δικά τους).</w:t>
-      </w:r>
+        <w:t xml:space="preserve"> με όρια ανά ρόλο </w:t>
+      </w:r>
+    </w:p>
+    <w:p>
+      <w:pPr>
+        <w:numPr>
+          <w:ilvl w:val="1"/>
+          <w:numId w:val="11"/>
+        </w:numPr>
+        <w:rPr>
+          <w:b/>
+          <w:bCs/>
+          <w:lang w:val="en-US"/>
+        </w:rPr>
+      </w:pPr>
+      <w:r>
+        <w:rPr>
+          <w:b/>
+          <w:bCs/>
+          <w:lang w:val="en-US"/>
+        </w:rPr>
+        <w:t xml:space="preserve">Authorization (Policies) </w:t>
+      </w:r>
+      <w:proofErr w:type="spellStart"/>
+      <w:r>
+        <w:rPr>
+          <w:b/>
+          <w:bCs/>
+          <w:lang w:val="en-US"/>
+        </w:rPr>
+        <w:t>γι</w:t>
+      </w:r>
+      <w:proofErr w:type="spellEnd"/>
+      <w:r>
+        <w:rPr>
+          <w:b/>
+          <w:bCs/>
+          <w:lang w:val="en-US"/>
+        </w:rPr>
+        <w:t>α Playlists</w:t>
+      </w:r>
+    </w:p>
+    <w:p>
+      <w:pPr>
+        <w:ind w:left="1080"/>
+        <w:rPr>
+          <w:b/>
+          <w:bCs/>
+          <w:lang w:val="en-US"/>
+        </w:rPr>
+      </w:pPr>
+      <w:r>
+        <w:rPr>
+          <w:rFonts w:ascii="Segoe UI Emoji" w:hAnsi="Segoe UI Emoji" w:cs="Segoe UI Emoji"/>
+          <w:b/>
+          <w:bCs/>
+          <w:lang w:val="en-US"/>
+        </w:rPr>
+        <w:t>🎩</w:t>
+      </w:r>
+      <w:r>
+        <w:rPr>
+          <w:b/>
+          <w:bCs/>
+          <w:lang w:val="en-US"/>
+        </w:rPr>
+        <w:t xml:space="preserve"> Admin</w:t>
+      </w:r>
+    </w:p>
+    <w:p>
+      <w:pPr>
+        <w:numPr>
+          <w:ilvl w:val="1"/>
+          <w:numId w:val="11"/>
+        </w:numPr>
+        <w:rPr>
+          <w:b/>
+          <w:bCs/>
+          <w:lang w:val="el-GR"/>
+        </w:rPr>
+      </w:pPr>
+      <w:r>
+        <w:rPr>
+          <w:b/>
+          <w:bCs/>
+          <w:lang w:val="el-GR"/>
+        </w:rPr>
+        <w:t xml:space="preserve">Μπορεί να δει, επεξεργαστεί, διαγράψει ή δημιουργήσει οποιαδήποτε </w:t>
+      </w:r>
+      <w:r>
+        <w:rPr>
+          <w:b/>
+          <w:bCs/>
+          <w:lang w:val="en-US"/>
+        </w:rPr>
+        <w:t>playlist</w:t>
+      </w:r>
+      <w:r>
+        <w:rPr>
+          <w:b/>
+          <w:bCs/>
+          <w:lang w:val="el-GR"/>
+        </w:rPr>
+        <w:t>, ανεξαρτήτως δημιουργού.</w:t>
+      </w:r>
+    </w:p>
+    <w:p>
+      <w:pPr>
+        <w:numPr>
+          <w:ilvl w:val="1"/>
+          <w:numId w:val="11"/>
+        </w:numPr>
+        <w:rPr>
+          <w:b/>
+          <w:bCs/>
+          <w:lang w:val="el-GR"/>
+        </w:rPr>
+      </w:pPr>
+      <w:r>
+        <w:rPr>
+          <w:b/>
+          <w:bCs/>
+          <w:lang w:val="el-GR"/>
+        </w:rPr>
+        <w:t xml:space="preserve">Μπορεί να προσθέτει/αφαιρεί τραγούδια σε/από οποιαδήποτε </w:t>
+      </w:r>
+      <w:r>
+        <w:rPr>
+          <w:b/>
+          <w:bCs/>
+          <w:lang w:val="en-US"/>
+        </w:rPr>
+        <w:t>playlist</w:t>
+      </w:r>
+      <w:r>
+        <w:rPr>
+          <w:b/>
+          <w:bCs/>
+          <w:lang w:val="el-GR"/>
+        </w:rPr>
+        <w:t>.</w:t>
+      </w:r>
+    </w:p>
+    <w:p>
+      <w:pPr>
+        <w:numPr>
+          <w:ilvl w:val="1"/>
+          <w:numId w:val="11"/>
+        </w:numPr>
+        <w:rPr>
+          <w:b/>
+          <w:bCs/>
+          <w:lang w:val="el-GR"/>
+        </w:rPr>
+      </w:pPr>
+      <w:r>
+        <w:rPr>
+          <w:b/>
+          <w:bCs/>
+          <w:lang w:val="el-GR"/>
+        </w:rPr>
+        <w:t xml:space="preserve">Δηλαδή: </w:t>
+      </w:r>
+      <w:r>
+        <w:rPr>
+          <w:b/>
+          <w:bCs/>
+          <w:lang w:val="en-US"/>
+        </w:rPr>
+        <w:t>full</w:t>
+      </w:r>
+      <w:r>
+        <w:rPr>
+          <w:b/>
+          <w:bCs/>
+          <w:lang w:val="el-GR"/>
+        </w:rPr>
+        <w:t xml:space="preserve"> </w:t>
+      </w:r>
+      <w:r>
+        <w:rPr>
+          <w:b/>
+          <w:bCs/>
+          <w:lang w:val="en-US"/>
+        </w:rPr>
+        <w:t>access</w:t>
+      </w:r>
+      <w:r>
+        <w:rPr>
+          <w:b/>
+          <w:bCs/>
+          <w:lang w:val="el-GR"/>
+        </w:rPr>
+        <w:t xml:space="preserve"> σε όλες τις λειτουργίες για όλες τις </w:t>
+      </w:r>
+      <w:r>
+        <w:rPr>
+          <w:b/>
+          <w:bCs/>
+          <w:lang w:val="en-US"/>
+        </w:rPr>
+        <w:t>playlists</w:t>
+      </w:r>
+      <w:r>
+        <w:rPr>
+          <w:b/>
+          <w:bCs/>
+          <w:lang w:val="el-GR"/>
+        </w:rPr>
+        <w:t>.</w:t>
+      </w:r>
+    </w:p>
+    <w:p>
+      <w:pPr>
+        <w:ind w:left="1080"/>
+        <w:rPr>
+          <w:b/>
+          <w:bCs/>
+          <w:lang w:val="en-US"/>
+        </w:rPr>
+      </w:pPr>
+      <w:r>
+        <w:rPr>
+          <w:rFonts w:ascii="Segoe UI Emoji" w:hAnsi="Segoe UI Emoji" w:cs="Segoe UI Emoji"/>
+          <w:b/>
+          <w:bCs/>
+          <w:lang w:val="en-US"/>
+        </w:rPr>
+        <w:t>👤</w:t>
+      </w:r>
+      <w:r>
+        <w:rPr>
+          <w:b/>
+          <w:bCs/>
+          <w:lang w:val="en-US"/>
+        </w:rPr>
+        <w:t xml:space="preserve"> Regular User</w:t>
+      </w:r>
+    </w:p>
+    <w:p>
+      <w:pPr>
+        <w:numPr>
+          <w:ilvl w:val="1"/>
+          <w:numId w:val="11"/>
+        </w:numPr>
+        <w:rPr>
+          <w:b/>
+          <w:bCs/>
+          <w:lang w:val="en-US"/>
+        </w:rPr>
+      </w:pPr>
+      <w:r>
+        <w:rPr>
+          <w:b/>
+          <w:bCs/>
+          <w:lang w:val="en-US"/>
+        </w:rPr>
+        <w:t>Μπ</w:t>
+      </w:r>
+      <w:proofErr w:type="spellStart"/>
+      <w:r>
+        <w:rPr>
+          <w:b/>
+          <w:bCs/>
+          <w:lang w:val="en-US"/>
+        </w:rPr>
+        <w:t>ορεί</w:t>
+      </w:r>
+      <w:proofErr w:type="spellEnd"/>
+      <w:r>
+        <w:rPr>
+          <w:b/>
+          <w:bCs/>
+          <w:lang w:val="en-US"/>
+        </w:rPr>
+        <w:t xml:space="preserve"> να </w:t>
+      </w:r>
+      <w:proofErr w:type="spellStart"/>
+      <w:r>
+        <w:rPr>
+          <w:b/>
+          <w:bCs/>
+          <w:lang w:val="en-US"/>
+        </w:rPr>
+        <w:t>δημιουργήσει</w:t>
+      </w:r>
+      <w:proofErr w:type="spellEnd"/>
+      <w:r>
+        <w:rPr>
+          <w:b/>
+          <w:bCs/>
+          <w:lang w:val="en-US"/>
+        </w:rPr>
+        <w:t xml:space="preserve"> playlists.</w:t>
+      </w:r>
+    </w:p>
+    <w:p>
+      <w:pPr>
+        <w:numPr>
+          <w:ilvl w:val="1"/>
+          <w:numId w:val="11"/>
+        </w:numPr>
+        <w:rPr>
+          <w:b/>
+          <w:bCs/>
+          <w:lang w:val="el-GR"/>
+        </w:rPr>
+      </w:pPr>
+      <w:r>
+        <w:rPr>
+          <w:b/>
+          <w:bCs/>
+          <w:lang w:val="el-GR"/>
+        </w:rPr>
+        <w:t xml:space="preserve">Μπορεί να δει, επεξεργαστεί, διαγράψει ΜΟΝΟ τις δικές του </w:t>
+      </w:r>
+      <w:r>
+        <w:rPr>
+          <w:b/>
+          <w:bCs/>
+          <w:lang w:val="en-US"/>
+        </w:rPr>
+        <w:t>playlists</w:t>
+      </w:r>
+      <w:r>
+        <w:rPr>
+          <w:b/>
+          <w:bCs/>
+          <w:lang w:val="el-GR"/>
+        </w:rPr>
+        <w:t xml:space="preserve"> (δηλαδή όπου </w:t>
+      </w:r>
+      <w:r>
+        <w:rPr>
+          <w:b/>
+          <w:bCs/>
+          <w:lang w:val="en-US"/>
+        </w:rPr>
+        <w:t>playlist</w:t>
+      </w:r>
+      <w:r>
+        <w:rPr>
+          <w:b/>
+          <w:bCs/>
+          <w:lang w:val="el-GR"/>
+        </w:rPr>
+        <w:t>.</w:t>
+      </w:r>
+      <w:r>
+        <w:rPr>
+          <w:b/>
+          <w:bCs/>
+          <w:lang w:val="en-US"/>
+        </w:rPr>
+        <w:t>user</w:t>
+      </w:r>
+      <w:r>
+        <w:rPr>
+          <w:b/>
+          <w:bCs/>
+          <w:lang w:val="el-GR"/>
+        </w:rPr>
+        <w:t>_</w:t>
+      </w:r>
+      <w:r>
+        <w:rPr>
+          <w:b/>
+          <w:bCs/>
+          <w:lang w:val="en-US"/>
+        </w:rPr>
+        <w:t>id</w:t>
+      </w:r>
+      <w:r>
+        <w:rPr>
+          <w:b/>
+          <w:bCs/>
+          <w:lang w:val="el-GR"/>
+        </w:rPr>
+        <w:t xml:space="preserve"> === </w:t>
+      </w:r>
+      <w:r>
+        <w:rPr>
+          <w:b/>
+          <w:bCs/>
+          <w:lang w:val="en-US"/>
+        </w:rPr>
+        <w:t>user</w:t>
+      </w:r>
+      <w:r>
+        <w:rPr>
+          <w:b/>
+          <w:bCs/>
+          <w:lang w:val="el-GR"/>
+        </w:rPr>
+        <w:t>.</w:t>
+      </w:r>
+      <w:r>
+        <w:rPr>
+          <w:b/>
+          <w:bCs/>
+          <w:lang w:val="en-US"/>
+        </w:rPr>
+        <w:t>id</w:t>
+      </w:r>
+      <w:r>
+        <w:rPr>
+          <w:b/>
+          <w:bCs/>
+          <w:lang w:val="el-GR"/>
+        </w:rPr>
+        <w:t>).</w:t>
+      </w:r>
+    </w:p>
+    <w:p>
+      <w:pPr>
+        <w:numPr>
+          <w:ilvl w:val="1"/>
+          <w:numId w:val="11"/>
+        </w:numPr>
+        <w:rPr>
+          <w:b/>
+          <w:bCs/>
+          <w:lang w:val="el-GR"/>
+        </w:rPr>
+      </w:pPr>
+      <w:r>
+        <w:rPr>
+          <w:b/>
+          <w:bCs/>
+          <w:lang w:val="el-GR"/>
+        </w:rPr>
+        <w:t xml:space="preserve">Μπορεί να προσθέτει/αφαιρεί τραγούδια ΜΟΝΟ στις δικές του </w:t>
+      </w:r>
+      <w:r>
+        <w:rPr>
+          <w:b/>
+          <w:bCs/>
+          <w:lang w:val="en-US"/>
+        </w:rPr>
+        <w:t>playlists</w:t>
+      </w:r>
+      <w:r>
+        <w:rPr>
+          <w:b/>
+          <w:bCs/>
+          <w:lang w:val="el-GR"/>
+        </w:rPr>
+        <w:t>.</w:t>
+      </w:r>
+    </w:p>
+    <w:p>
+      <w:pPr>
+        <w:numPr>
+          <w:ilvl w:val="1"/>
+          <w:numId w:val="11"/>
+        </w:numPr>
+        <w:rPr>
+          <w:b/>
+          <w:bCs/>
+          <w:lang w:val="el-GR"/>
+        </w:rPr>
+      </w:pPr>
     </w:p>
     <w:p>
       <w:pPr>
@@ -987,7 +1431,7 @@
           <w:lang w:val="en-US"/>
         </w:rPr>
         <w:pict w14:anchorId="46D3CCE1">
-          <v:rect id="_x0000_i1029" style="width:0;height:1.5pt" o:hralign="center" o:hrstd="t" o:hr="t" fillcolor="#a0a0a0" stroked="f"/>
+          <v:rect id="_x0000_i1028" style="width:0;height:1.5pt" o:hralign="center" o:hrstd="t" o:hr="t" fillcolor="#a0a0a0" stroked="f"/>
         </w:pict>
       </w:r>
     </w:p>
@@ -1081,6 +1525,7 @@
           <w:bCs/>
           <w:lang w:val="el-GR"/>
         </w:rPr>
+        <w:lastRenderedPageBreak/>
         <w:t xml:space="preserve">Επέκταση φόρμας τραγουδιών με δυνατότητα </w:t>
       </w:r>
       <w:r>
@@ -1574,7 +2019,7 @@
           <w:lang w:val="en-US"/>
         </w:rPr>
         <w:pict w14:anchorId="4667BEF6">
-          <v:rect id="_x0000_i1030" style="width:0;height:1.5pt" o:hralign="center" o:hrstd="t" o:hr="t" fillcolor="#a0a0a0" stroked="f"/>
+          <v:rect id="_x0000_i1029" style="width:0;height:1.5pt" o:hralign="center" o:hrstd="t" o:hr="t" fillcolor="#a0a0a0" stroked="f"/>
         </w:pict>
       </w:r>
     </w:p>
@@ -1610,7 +2055,6 @@
           <w:bCs/>
           <w:lang w:val="el-GR"/>
         </w:rPr>
-        <w:lastRenderedPageBreak/>
         <w:t>3</w:t>
       </w:r>
       <w:r>
@@ -1933,7 +2377,7 @@
           <w:lang w:val="en-US"/>
         </w:rPr>
         <w:pict w14:anchorId="1515BA70">
-          <v:rect id="_x0000_i1031" style="width:0;height:1.5pt" o:hralign="center" o:hrstd="t" o:hr="t" fillcolor="#a0a0a0" stroked="f"/>
+          <v:rect id="_x0000_i1030" style="width:0;height:1.5pt" o:hralign="center" o:hrstd="t" o:hr="t" fillcolor="#a0a0a0" stroked="f"/>
         </w:pict>
       </w:r>
     </w:p>
@@ -2376,7 +2820,7 @@
           <w:lang w:val="en-US"/>
         </w:rPr>
         <w:pict w14:anchorId="7D9E10B5">
-          <v:rect id="_x0000_i1032" style="width:0;height:1.5pt" o:hralign="center" o:hrstd="t" o:hr="t" fillcolor="#a0a0a0" stroked="f"/>
+          <v:rect id="_x0000_i1031" style="width:0;height:1.5pt" o:hralign="center" o:hrstd="t" o:hr="t" fillcolor="#a0a0a0" stroked="f"/>
         </w:pict>
       </w:r>
     </w:p>
@@ -2621,7 +3065,7 @@
           <w:lang w:val="en-US"/>
         </w:rPr>
         <w:pict w14:anchorId="33F3EE89">
-          <v:rect id="_x0000_i1033" style="width:0;height:1.5pt" o:hralign="center" o:hrstd="t" o:hr="t" fillcolor="#a0a0a0" stroked="f"/>
+          <v:rect id="_x0000_i1032" style="width:0;height:1.5pt" o:hralign="center" o:hrstd="t" o:hr="t" fillcolor="#a0a0a0" stroked="f"/>
         </w:pict>
       </w:r>
     </w:p>
@@ -2639,6 +3083,7 @@
           <w:bCs/>
           <w:lang w:val="en-US"/>
         </w:rPr>
+        <w:lastRenderedPageBreak/>
         <w:t>Παρα</w:t>
       </w:r>
       <w:proofErr w:type="spellStart"/>
@@ -3025,7 +3470,7 @@
           <w:lang w:val="en-US"/>
         </w:rPr>
         <w:pict w14:anchorId="3012BE22">
-          <v:rect id="_x0000_i1034" style="width:0;height:1.5pt" o:hralign="center" o:hrstd="t" o:hr="t" fillcolor="#a0a0a0" stroked="f"/>
+          <v:rect id="_x0000_i1033" style="width:0;height:1.5pt" o:hralign="center" o:hrstd="t" o:hr="t" fillcolor="#a0a0a0" stroked="f"/>
         </w:pict>
       </w:r>
     </w:p>
@@ -3080,7 +3525,6 @@
           <w:bCs/>
           <w:lang w:val="en-US"/>
         </w:rPr>
-        <w:lastRenderedPageBreak/>
         <w:t>Προτεινόμενη</w:t>
       </w:r>
       <w:proofErr w:type="spellEnd"/>
@@ -3342,6 +3786,155 @@
 <file path=word/numbering.xml><?xml version="1.0" encoding="utf-8"?>
 <w:numbering xmlns:wpc="http://schemas.microsoft.com/office/word/2010/wordprocessingCanvas" xmlns:cx="http://schemas.microsoft.com/office/drawing/2014/chartex" xmlns:cx1="http://schemas.microsoft.com/office/drawing/2015/9/8/chartex" xmlns:cx2="http://schemas.microsoft.com/office/drawing/2015/10/21/chartex" xmlns:cx3="http://schemas.microsoft.com/office/drawing/2016/5/9/chartex" xmlns:cx4="http://schemas.microsoft.com/office/drawing/2016/5/10/chartex" xmlns:cx5="http://schemas.microsoft.com/office/drawing/2016/5/11/chartex" xmlns:cx6="http://schemas.microsoft.com/office/drawing/2016/5/12/chartex" xmlns:cx7="http://schemas.microsoft.com/office/drawing/2016/5/13/chartex" xmlns:cx8="http://schemas.microsoft.com/office/drawing/2016/5/14/chartex" xmlns:mc="http://schemas.openxmlformats.org/markup-compatibility/2006" xmlns:aink="http://schemas.microsoft.com/office/drawing/2016/ink" xmlns:am3d="http://schemas.microsoft.com/office/drawing/2017/model3d" xmlns:o="urn:schemas-microsoft-com:office:office" xmlns:oel="http://schemas.microsoft.com/office/2019/extlst" xmlns:r="http://schemas.openxmlformats.org/officeDocument/2006/relationships" xmlns:m="http://schemas.openxmlformats.org/officeDocument/2006/math" xmlns:v="urn:schemas-microsoft-com:vml" xmlns:wp14="http://schemas.microsoft.com/office/word/2010/wordprocessingDrawing" xmlns:wp="http://schemas.openxmlformats.org/drawingml/2006/wordprocessingDrawing" xmlns:w10="urn:schemas-microsoft-com:office:word" xmlns:w="http://schemas.openxmlformats.org/wordprocessingml/2006/main" xmlns:w14="http://schemas.microsoft.com/office/word/2010/wordml" xmlns:w15="http://schemas.microsoft.com/office/word/2012/wordml" xmlns:w16cex="http://schemas.microsoft.com/office/word/2018/wordml/cex" xmlns:w16cid="http://schemas.microsoft.com/office/word/2016/wordml/cid" xmlns:w16="http://schemas.microsoft.com/office/word/2018/wordml" xmlns:w16du="http://schemas.microsoft.com/office/word/2023/wordml/word16du" xmlns:w16sdtdh="http://schemas.microsoft.com/office/word/2020/wordml/sdtdatahash" xmlns:w16sdtfl="http://schemas.microsoft.com/office/word/2024/wordml/sdtformatlock" xmlns:w16se="http://schemas.microsoft.com/office/word/2015/wordml/symex" xmlns:wpg="http://schemas.microsoft.com/office/word/2010/wordprocessingGroup" xmlns:wpi="http://schemas.microsoft.com/office/word/2010/wordprocessingInk" xmlns:wne="http://schemas.microsoft.com/office/word/2006/wordml" xmlns:wps="http://schemas.microsoft.com/office/word/2010/wordprocessingShape" mc:Ignorable="w14 w15 w16se w16cid w16 w16cex w16sdtdh w16sdtfl w16du wp14">
   <w:abstractNum w:abstractNumId="0" w15:restartNumberingAfterBreak="0">
+    <w:nsid w:val="0C846825"/>
+    <w:multiLevelType w:val="multilevel"/>
+    <w:tmpl w:val="5072AE94"/>
+    <w:lvl w:ilvl="0">
+      <w:start w:val="1"/>
+      <w:numFmt w:val="bullet"/>
+      <w:lvlText w:val=""/>
+      <w:lvlJc w:val="left"/>
+      <w:pPr>
+        <w:tabs>
+          <w:tab w:val="num" w:pos="720"/>
+        </w:tabs>
+        <w:ind w:left="720" w:hanging="360"/>
+      </w:pPr>
+      <w:rPr>
+        <w:rFonts w:ascii="Symbol" w:hAnsi="Symbol" w:hint="default"/>
+        <w:sz w:val="20"/>
+      </w:rPr>
+    </w:lvl>
+    <w:lvl w:ilvl="1" w:tentative="1">
+      <w:start w:val="1"/>
+      <w:numFmt w:val="bullet"/>
+      <w:lvlText w:val="o"/>
+      <w:lvlJc w:val="left"/>
+      <w:pPr>
+        <w:tabs>
+          <w:tab w:val="num" w:pos="1440"/>
+        </w:tabs>
+        <w:ind w:left="1440" w:hanging="360"/>
+      </w:pPr>
+      <w:rPr>
+        <w:rFonts w:ascii="Courier New" w:hAnsi="Courier New" w:hint="default"/>
+        <w:sz w:val="20"/>
+      </w:rPr>
+    </w:lvl>
+    <w:lvl w:ilvl="2" w:tentative="1">
+      <w:start w:val="1"/>
+      <w:numFmt w:val="bullet"/>
+      <w:lvlText w:val=""/>
+      <w:lvlJc w:val="left"/>
+      <w:pPr>
+        <w:tabs>
+          <w:tab w:val="num" w:pos="2160"/>
+        </w:tabs>
+        <w:ind w:left="2160" w:hanging="360"/>
+      </w:pPr>
+      <w:rPr>
+        <w:rFonts w:ascii="Wingdings" w:hAnsi="Wingdings" w:hint="default"/>
+        <w:sz w:val="20"/>
+      </w:rPr>
+    </w:lvl>
+    <w:lvl w:ilvl="3" w:tentative="1">
+      <w:start w:val="1"/>
+      <w:numFmt w:val="bullet"/>
+      <w:lvlText w:val=""/>
+      <w:lvlJc w:val="left"/>
+      <w:pPr>
+        <w:tabs>
+          <w:tab w:val="num" w:pos="2880"/>
+        </w:tabs>
+        <w:ind w:left="2880" w:hanging="360"/>
+      </w:pPr>
+      <w:rPr>
+        <w:rFonts w:ascii="Wingdings" w:hAnsi="Wingdings" w:hint="default"/>
+        <w:sz w:val="20"/>
+      </w:rPr>
+    </w:lvl>
+    <w:lvl w:ilvl="4" w:tentative="1">
+      <w:start w:val="1"/>
+      <w:numFmt w:val="bullet"/>
+      <w:lvlText w:val=""/>
+      <w:lvlJc w:val="left"/>
+      <w:pPr>
+        <w:tabs>
+          <w:tab w:val="num" w:pos="3600"/>
+        </w:tabs>
+        <w:ind w:left="3600" w:hanging="360"/>
+      </w:pPr>
+      <w:rPr>
+        <w:rFonts w:ascii="Wingdings" w:hAnsi="Wingdings" w:hint="default"/>
+        <w:sz w:val="20"/>
+      </w:rPr>
+    </w:lvl>
+    <w:lvl w:ilvl="5" w:tentative="1">
+      <w:start w:val="1"/>
+      <w:numFmt w:val="bullet"/>
+      <w:lvlText w:val=""/>
+      <w:lvlJc w:val="left"/>
+      <w:pPr>
+        <w:tabs>
+          <w:tab w:val="num" w:pos="4320"/>
+        </w:tabs>
+        <w:ind w:left="4320" w:hanging="360"/>
+      </w:pPr>
+      <w:rPr>
+        <w:rFonts w:ascii="Wingdings" w:hAnsi="Wingdings" w:hint="default"/>
+        <w:sz w:val="20"/>
+      </w:rPr>
+    </w:lvl>
+    <w:lvl w:ilvl="6" w:tentative="1">
+      <w:start w:val="1"/>
+      <w:numFmt w:val="bullet"/>
+      <w:lvlText w:val=""/>
+      <w:lvlJc w:val="left"/>
+      <w:pPr>
+        <w:tabs>
+          <w:tab w:val="num" w:pos="5040"/>
+        </w:tabs>
+        <w:ind w:left="5040" w:hanging="360"/>
+      </w:pPr>
+      <w:rPr>
+        <w:rFonts w:ascii="Wingdings" w:hAnsi="Wingdings" w:hint="default"/>
+        <w:sz w:val="20"/>
+      </w:rPr>
+    </w:lvl>
+    <w:lvl w:ilvl="7" w:tentative="1">
+      <w:start w:val="1"/>
+      <w:numFmt w:val="bullet"/>
+      <w:lvlText w:val=""/>
+      <w:lvlJc w:val="left"/>
+      <w:pPr>
+        <w:tabs>
+          <w:tab w:val="num" w:pos="5760"/>
+        </w:tabs>
+        <w:ind w:left="5760" w:hanging="360"/>
+      </w:pPr>
+      <w:rPr>
+        <w:rFonts w:ascii="Wingdings" w:hAnsi="Wingdings" w:hint="default"/>
+        <w:sz w:val="20"/>
+      </w:rPr>
+    </w:lvl>
+    <w:lvl w:ilvl="8" w:tentative="1">
+      <w:start w:val="1"/>
+      <w:numFmt w:val="bullet"/>
+      <w:lvlText w:val=""/>
+      <w:lvlJc w:val="left"/>
+      <w:pPr>
+        <w:tabs>
+          <w:tab w:val="num" w:pos="6480"/>
+        </w:tabs>
+        <w:ind w:left="6480" w:hanging="360"/>
+      </w:pPr>
+      <w:rPr>
+        <w:rFonts w:ascii="Wingdings" w:hAnsi="Wingdings" w:hint="default"/>
+        <w:sz w:val="20"/>
+      </w:rPr>
+    </w:lvl>
+  </w:abstractNum>
+  <w:abstractNum w:abstractNumId="1" w15:restartNumberingAfterBreak="0">
     <w:nsid w:val="15BC1433"/>
     <w:multiLevelType w:val="multilevel"/>
     <w:tmpl w:val="58C4AA58"/>
@@ -3490,7 +4083,7 @@
       </w:rPr>
     </w:lvl>
   </w:abstractNum>
-  <w:abstractNum w:abstractNumId="1" w15:restartNumberingAfterBreak="0">
+  <w:abstractNum w:abstractNumId="2" w15:restartNumberingAfterBreak="0">
     <w:nsid w:val="1890010F"/>
     <w:multiLevelType w:val="multilevel"/>
     <w:tmpl w:val="BA2A8C2A"/>
@@ -3639,7 +4232,156 @@
       </w:rPr>
     </w:lvl>
   </w:abstractNum>
-  <w:abstractNum w:abstractNumId="2" w15:restartNumberingAfterBreak="0">
+  <w:abstractNum w:abstractNumId="3" w15:restartNumberingAfterBreak="0">
+    <w:nsid w:val="21BA1532"/>
+    <w:multiLevelType w:val="multilevel"/>
+    <w:tmpl w:val="A6C2E0FE"/>
+    <w:lvl w:ilvl="0">
+      <w:start w:val="1"/>
+      <w:numFmt w:val="bullet"/>
+      <w:lvlText w:val=""/>
+      <w:lvlJc w:val="left"/>
+      <w:pPr>
+        <w:tabs>
+          <w:tab w:val="num" w:pos="720"/>
+        </w:tabs>
+        <w:ind w:left="720" w:hanging="360"/>
+      </w:pPr>
+      <w:rPr>
+        <w:rFonts w:ascii="Symbol" w:hAnsi="Symbol" w:hint="default"/>
+        <w:sz w:val="20"/>
+      </w:rPr>
+    </w:lvl>
+    <w:lvl w:ilvl="1" w:tentative="1">
+      <w:start w:val="1"/>
+      <w:numFmt w:val="bullet"/>
+      <w:lvlText w:val="o"/>
+      <w:lvlJc w:val="left"/>
+      <w:pPr>
+        <w:tabs>
+          <w:tab w:val="num" w:pos="1440"/>
+        </w:tabs>
+        <w:ind w:left="1440" w:hanging="360"/>
+      </w:pPr>
+      <w:rPr>
+        <w:rFonts w:ascii="Courier New" w:hAnsi="Courier New" w:hint="default"/>
+        <w:sz w:val="20"/>
+      </w:rPr>
+    </w:lvl>
+    <w:lvl w:ilvl="2" w:tentative="1">
+      <w:start w:val="1"/>
+      <w:numFmt w:val="bullet"/>
+      <w:lvlText w:val=""/>
+      <w:lvlJc w:val="left"/>
+      <w:pPr>
+        <w:tabs>
+          <w:tab w:val="num" w:pos="2160"/>
+        </w:tabs>
+        <w:ind w:left="2160" w:hanging="360"/>
+      </w:pPr>
+      <w:rPr>
+        <w:rFonts w:ascii="Wingdings" w:hAnsi="Wingdings" w:hint="default"/>
+        <w:sz w:val="20"/>
+      </w:rPr>
+    </w:lvl>
+    <w:lvl w:ilvl="3" w:tentative="1">
+      <w:start w:val="1"/>
+      <w:numFmt w:val="bullet"/>
+      <w:lvlText w:val=""/>
+      <w:lvlJc w:val="left"/>
+      <w:pPr>
+        <w:tabs>
+          <w:tab w:val="num" w:pos="2880"/>
+        </w:tabs>
+        <w:ind w:left="2880" w:hanging="360"/>
+      </w:pPr>
+      <w:rPr>
+        <w:rFonts w:ascii="Wingdings" w:hAnsi="Wingdings" w:hint="default"/>
+        <w:sz w:val="20"/>
+      </w:rPr>
+    </w:lvl>
+    <w:lvl w:ilvl="4" w:tentative="1">
+      <w:start w:val="1"/>
+      <w:numFmt w:val="bullet"/>
+      <w:lvlText w:val=""/>
+      <w:lvlJc w:val="left"/>
+      <w:pPr>
+        <w:tabs>
+          <w:tab w:val="num" w:pos="3600"/>
+        </w:tabs>
+        <w:ind w:left="3600" w:hanging="360"/>
+      </w:pPr>
+      <w:rPr>
+        <w:rFonts w:ascii="Wingdings" w:hAnsi="Wingdings" w:hint="default"/>
+        <w:sz w:val="20"/>
+      </w:rPr>
+    </w:lvl>
+    <w:lvl w:ilvl="5" w:tentative="1">
+      <w:start w:val="1"/>
+      <w:numFmt w:val="bullet"/>
+      <w:lvlText w:val=""/>
+      <w:lvlJc w:val="left"/>
+      <w:pPr>
+        <w:tabs>
+          <w:tab w:val="num" w:pos="4320"/>
+        </w:tabs>
+        <w:ind w:left="4320" w:hanging="360"/>
+      </w:pPr>
+      <w:rPr>
+        <w:rFonts w:ascii="Wingdings" w:hAnsi="Wingdings" w:hint="default"/>
+        <w:sz w:val="20"/>
+      </w:rPr>
+    </w:lvl>
+    <w:lvl w:ilvl="6" w:tentative="1">
+      <w:start w:val="1"/>
+      <w:numFmt w:val="bullet"/>
+      <w:lvlText w:val=""/>
+      <w:lvlJc w:val="left"/>
+      <w:pPr>
+        <w:tabs>
+          <w:tab w:val="num" w:pos="5040"/>
+        </w:tabs>
+        <w:ind w:left="5040" w:hanging="360"/>
+      </w:pPr>
+      <w:rPr>
+        <w:rFonts w:ascii="Wingdings" w:hAnsi="Wingdings" w:hint="default"/>
+        <w:sz w:val="20"/>
+      </w:rPr>
+    </w:lvl>
+    <w:lvl w:ilvl="7" w:tentative="1">
+      <w:start w:val="1"/>
+      <w:numFmt w:val="bullet"/>
+      <w:lvlText w:val=""/>
+      <w:lvlJc w:val="left"/>
+      <w:pPr>
+        <w:tabs>
+          <w:tab w:val="num" w:pos="5760"/>
+        </w:tabs>
+        <w:ind w:left="5760" w:hanging="360"/>
+      </w:pPr>
+      <w:rPr>
+        <w:rFonts w:ascii="Wingdings" w:hAnsi="Wingdings" w:hint="default"/>
+        <w:sz w:val="20"/>
+      </w:rPr>
+    </w:lvl>
+    <w:lvl w:ilvl="8" w:tentative="1">
+      <w:start w:val="1"/>
+      <w:numFmt w:val="bullet"/>
+      <w:lvlText w:val=""/>
+      <w:lvlJc w:val="left"/>
+      <w:pPr>
+        <w:tabs>
+          <w:tab w:val="num" w:pos="6480"/>
+        </w:tabs>
+        <w:ind w:left="6480" w:hanging="360"/>
+      </w:pPr>
+      <w:rPr>
+        <w:rFonts w:ascii="Wingdings" w:hAnsi="Wingdings" w:hint="default"/>
+        <w:sz w:val="20"/>
+      </w:rPr>
+    </w:lvl>
+  </w:abstractNum>
+  <w:abstractNum w:abstractNumId="4" w15:restartNumberingAfterBreak="0">
     <w:nsid w:val="2B49515C"/>
     <w:multiLevelType w:val="multilevel"/>
     <w:tmpl w:val="057603B2"/>
@@ -3788,7 +4530,7 @@
       </w:rPr>
     </w:lvl>
   </w:abstractNum>
-  <w:abstractNum w:abstractNumId="3" w15:restartNumberingAfterBreak="0">
+  <w:abstractNum w:abstractNumId="5" w15:restartNumberingAfterBreak="0">
     <w:nsid w:val="2FD418A2"/>
     <w:multiLevelType w:val="multilevel"/>
     <w:tmpl w:val="81C6EC0C"/>
@@ -3937,7 +4679,7 @@
       </w:rPr>
     </w:lvl>
   </w:abstractNum>
-  <w:abstractNum w:abstractNumId="4" w15:restartNumberingAfterBreak="0">
+  <w:abstractNum w:abstractNumId="6" w15:restartNumberingAfterBreak="0">
     <w:nsid w:val="387F2B95"/>
     <w:multiLevelType w:val="multilevel"/>
     <w:tmpl w:val="454AB14C"/>
@@ -4086,7 +4828,7 @@
       </w:rPr>
     </w:lvl>
   </w:abstractNum>
-  <w:abstractNum w:abstractNumId="5" w15:restartNumberingAfterBreak="0">
+  <w:abstractNum w:abstractNumId="7" w15:restartNumberingAfterBreak="0">
     <w:nsid w:val="43974406"/>
     <w:multiLevelType w:val="multilevel"/>
     <w:tmpl w:val="966C2CE4"/>
@@ -4235,7 +4977,7 @@
       </w:rPr>
     </w:lvl>
   </w:abstractNum>
-  <w:abstractNum w:abstractNumId="6" w15:restartNumberingAfterBreak="0">
+  <w:abstractNum w:abstractNumId="8" w15:restartNumberingAfterBreak="0">
     <w:nsid w:val="44F07BBD"/>
     <w:multiLevelType w:val="multilevel"/>
     <w:tmpl w:val="AD922B12"/>
@@ -4384,7 +5126,7 @@
       </w:rPr>
     </w:lvl>
   </w:abstractNum>
-  <w:abstractNum w:abstractNumId="7" w15:restartNumberingAfterBreak="0">
+  <w:abstractNum w:abstractNumId="9" w15:restartNumberingAfterBreak="0">
     <w:nsid w:val="53354DAB"/>
     <w:multiLevelType w:val="multilevel"/>
     <w:tmpl w:val="A7B45740"/>
@@ -4533,7 +5275,7 @@
       </w:rPr>
     </w:lvl>
   </w:abstractNum>
-  <w:abstractNum w:abstractNumId="8" w15:restartNumberingAfterBreak="0">
+  <w:abstractNum w:abstractNumId="10" w15:restartNumberingAfterBreak="0">
     <w:nsid w:val="57935A2B"/>
     <w:multiLevelType w:val="multilevel"/>
     <w:tmpl w:val="CABC0DB0"/>
@@ -4682,7 +5424,7 @@
       </w:rPr>
     </w:lvl>
   </w:abstractNum>
-  <w:abstractNum w:abstractNumId="9" w15:restartNumberingAfterBreak="0">
+  <w:abstractNum w:abstractNumId="11" w15:restartNumberingAfterBreak="0">
     <w:nsid w:val="5B760D7E"/>
     <w:multiLevelType w:val="multilevel"/>
     <w:tmpl w:val="BC86D020"/>
@@ -4831,7 +5573,7 @@
       </w:rPr>
     </w:lvl>
   </w:abstractNum>
-  <w:abstractNum w:abstractNumId="10" w15:restartNumberingAfterBreak="0">
+  <w:abstractNum w:abstractNumId="12" w15:restartNumberingAfterBreak="0">
     <w:nsid w:val="5F5806FF"/>
     <w:multiLevelType w:val="multilevel"/>
     <w:tmpl w:val="4E044A14"/>
@@ -4980,7 +5722,7 @@
       </w:rPr>
     </w:lvl>
   </w:abstractNum>
-  <w:abstractNum w:abstractNumId="11" w15:restartNumberingAfterBreak="0">
+  <w:abstractNum w:abstractNumId="13" w15:restartNumberingAfterBreak="0">
     <w:nsid w:val="63CB2C26"/>
     <w:multiLevelType w:val="multilevel"/>
     <w:tmpl w:val="ADF4E802"/>
@@ -5129,7 +5871,7 @@
       </w:rPr>
     </w:lvl>
   </w:abstractNum>
-  <w:abstractNum w:abstractNumId="12" w15:restartNumberingAfterBreak="0">
+  <w:abstractNum w:abstractNumId="14" w15:restartNumberingAfterBreak="0">
     <w:nsid w:val="68DE48B2"/>
     <w:multiLevelType w:val="multilevel"/>
     <w:tmpl w:val="1DF4A40A"/>
@@ -5278,7 +6020,7 @@
       </w:rPr>
     </w:lvl>
   </w:abstractNum>
-  <w:abstractNum w:abstractNumId="13" w15:restartNumberingAfterBreak="0">
+  <w:abstractNum w:abstractNumId="15" w15:restartNumberingAfterBreak="0">
     <w:nsid w:val="6A5757EE"/>
     <w:multiLevelType w:val="multilevel"/>
     <w:tmpl w:val="32229DEC"/>
@@ -5427,7 +6169,7 @@
       </w:rPr>
     </w:lvl>
   </w:abstractNum>
-  <w:abstractNum w:abstractNumId="14" w15:restartNumberingAfterBreak="0">
+  <w:abstractNum w:abstractNumId="16" w15:restartNumberingAfterBreak="0">
     <w:nsid w:val="6B1711B3"/>
     <w:multiLevelType w:val="multilevel"/>
     <w:tmpl w:val="7B90EA86"/>
@@ -5540,7 +6282,7 @@
       </w:pPr>
     </w:lvl>
   </w:abstractNum>
-  <w:abstractNum w:abstractNumId="15" w15:restartNumberingAfterBreak="0">
+  <w:abstractNum w:abstractNumId="17" w15:restartNumberingAfterBreak="0">
     <w:nsid w:val="713A17C5"/>
     <w:multiLevelType w:val="multilevel"/>
     <w:tmpl w:val="37DEA754"/>
@@ -5689,7 +6431,7 @@
       </w:rPr>
     </w:lvl>
   </w:abstractNum>
-  <w:abstractNum w:abstractNumId="16" w15:restartNumberingAfterBreak="0">
+  <w:abstractNum w:abstractNumId="18" w15:restartNumberingAfterBreak="0">
     <w:nsid w:val="775F54B7"/>
     <w:multiLevelType w:val="multilevel"/>
     <w:tmpl w:val="688086CC"/>
@@ -5839,55 +6581,61 @@
     </w:lvl>
   </w:abstractNum>
   <w:num w:numId="1" w16cid:durableId="1511989595">
+    <w:abstractNumId w:val="18"/>
+  </w:num>
+  <w:num w:numId="2" w16cid:durableId="1910538211">
+    <w:abstractNumId w:val="11"/>
+  </w:num>
+  <w:num w:numId="3" w16cid:durableId="1542861457">
+    <w:abstractNumId w:val="17"/>
+  </w:num>
+  <w:num w:numId="4" w16cid:durableId="683821185">
+    <w:abstractNumId w:val="5"/>
+  </w:num>
+  <w:num w:numId="5" w16cid:durableId="833036398">
+    <w:abstractNumId w:val="6"/>
+  </w:num>
+  <w:num w:numId="6" w16cid:durableId="1041788926">
+    <w:abstractNumId w:val="7"/>
+  </w:num>
+  <w:num w:numId="7" w16cid:durableId="1485583405">
+    <w:abstractNumId w:val="8"/>
+  </w:num>
+  <w:num w:numId="8" w16cid:durableId="548298041">
+    <w:abstractNumId w:val="12"/>
+  </w:num>
+  <w:num w:numId="9" w16cid:durableId="1406950715">
+    <w:abstractNumId w:val="2"/>
+  </w:num>
+  <w:num w:numId="10" w16cid:durableId="955523703">
+    <w:abstractNumId w:val="1"/>
+  </w:num>
+  <w:num w:numId="11" w16cid:durableId="826827171">
+    <w:abstractNumId w:val="10"/>
+  </w:num>
+  <w:num w:numId="12" w16cid:durableId="1997537371">
+    <w:abstractNumId w:val="15"/>
+  </w:num>
+  <w:num w:numId="13" w16cid:durableId="1669669982">
+    <w:abstractNumId w:val="9"/>
+  </w:num>
+  <w:num w:numId="14" w16cid:durableId="1310942500">
+    <w:abstractNumId w:val="14"/>
+  </w:num>
+  <w:num w:numId="15" w16cid:durableId="367486816">
+    <w:abstractNumId w:val="13"/>
+  </w:num>
+  <w:num w:numId="16" w16cid:durableId="229848967">
+    <w:abstractNumId w:val="4"/>
+  </w:num>
+  <w:num w:numId="17" w16cid:durableId="1497378112">
     <w:abstractNumId w:val="16"/>
   </w:num>
-  <w:num w:numId="2" w16cid:durableId="1910538211">
-    <w:abstractNumId w:val="9"/>
-  </w:num>
-  <w:num w:numId="3" w16cid:durableId="1542861457">
-    <w:abstractNumId w:val="15"/>
-  </w:num>
-  <w:num w:numId="4" w16cid:durableId="683821185">
+  <w:num w:numId="18" w16cid:durableId="343477578">
     <w:abstractNumId w:val="3"/>
   </w:num>
-  <w:num w:numId="5" w16cid:durableId="833036398">
-    <w:abstractNumId w:val="4"/>
-  </w:num>
-  <w:num w:numId="6" w16cid:durableId="1041788926">
-    <w:abstractNumId w:val="5"/>
-  </w:num>
-  <w:num w:numId="7" w16cid:durableId="1485583405">
-    <w:abstractNumId w:val="6"/>
-  </w:num>
-  <w:num w:numId="8" w16cid:durableId="548298041">
-    <w:abstractNumId w:val="10"/>
-  </w:num>
-  <w:num w:numId="9" w16cid:durableId="1406950715">
-    <w:abstractNumId w:val="1"/>
-  </w:num>
-  <w:num w:numId="10" w16cid:durableId="955523703">
+  <w:num w:numId="19" w16cid:durableId="2020741199">
     <w:abstractNumId w:val="0"/>
-  </w:num>
-  <w:num w:numId="11" w16cid:durableId="826827171">
-    <w:abstractNumId w:val="8"/>
-  </w:num>
-  <w:num w:numId="12" w16cid:durableId="1997537371">
-    <w:abstractNumId w:val="13"/>
-  </w:num>
-  <w:num w:numId="13" w16cid:durableId="1669669982">
-    <w:abstractNumId w:val="7"/>
-  </w:num>
-  <w:num w:numId="14" w16cid:durableId="1310942500">
-    <w:abstractNumId w:val="12"/>
-  </w:num>
-  <w:num w:numId="15" w16cid:durableId="367486816">
-    <w:abstractNumId w:val="11"/>
-  </w:num>
-  <w:num w:numId="16" w16cid:durableId="229848967">
-    <w:abstractNumId w:val="2"/>
-  </w:num>
-  <w:num w:numId="17" w16cid:durableId="1497378112">
-    <w:abstractNumId w:val="14"/>
   </w:num>
 </w:numbering>
 </file>
@@ -6495,7 +7243,6 @@
   <w:style w:type="character" w:default="1" w:styleId="DefaultParagraphFont">
     <w:name w:val="Default Paragraph Font"/>
     <w:uiPriority w:val="1"/>
-    <w:semiHidden/>
     <w:unhideWhenUsed/>
   </w:style>
   <w:style w:type="table" w:default="1" w:styleId="TableNormal">

</xml_diff>

<commit_message>
Commit before 2. Audio Upload & Processing
</commit_message>
<xml_diff>
--- a/Επέκταση SongApp.docx
+++ b/Επέκταση SongApp.docx
@@ -347,6 +347,7 @@
         <w:rPr>
           <w:b/>
           <w:bCs/>
+          <w:strike/>
           <w:lang w:val="en-US"/>
         </w:rPr>
       </w:pPr>
@@ -355,6 +356,7 @@
         <w:rPr>
           <w:b/>
           <w:bCs/>
+          <w:strike/>
           <w:lang w:val="en-US"/>
         </w:rPr>
         <w:t>Δημιουργί</w:t>
@@ -364,6 +366,7 @@
         <w:rPr>
           <w:b/>
           <w:bCs/>
+          <w:strike/>
           <w:lang w:val="en-US"/>
         </w:rPr>
         <w:t>α π</w:t>
@@ -373,6 +376,7 @@
         <w:rPr>
           <w:b/>
           <w:bCs/>
+          <w:strike/>
           <w:lang w:val="en-US"/>
         </w:rPr>
         <w:t>ίν</w:t>
@@ -382,6 +386,7 @@
         <w:rPr>
           <w:b/>
           <w:bCs/>
+          <w:strike/>
           <w:lang w:val="en-US"/>
         </w:rPr>
         <w:t xml:space="preserve">ακα playlists </w:t>
@@ -391,6 +396,7 @@
         <w:rPr>
           <w:b/>
           <w:bCs/>
+          <w:strike/>
           <w:lang w:val="en-US"/>
         </w:rPr>
         <w:t>με</w:t>
@@ -400,6 +406,7 @@
         <w:rPr>
           <w:b/>
           <w:bCs/>
+          <w:strike/>
           <w:lang w:val="en-US"/>
         </w:rPr>
         <w:t xml:space="preserve"> π</w:t>
@@ -409,6 +416,7 @@
         <w:rPr>
           <w:b/>
           <w:bCs/>
+          <w:strike/>
           <w:lang w:val="en-US"/>
         </w:rPr>
         <w:t>εδί</w:t>
@@ -418,6 +426,7 @@
         <w:rPr>
           <w:b/>
           <w:bCs/>
+          <w:strike/>
           <w:lang w:val="en-US"/>
         </w:rPr>
         <w:t xml:space="preserve">α: id, </w:t>
@@ -427,6 +436,7 @@
         <w:rPr>
           <w:b/>
           <w:bCs/>
+          <w:strike/>
           <w:lang w:val="en-US"/>
         </w:rPr>
         <w:t>user_id</w:t>
@@ -436,6 +446,7 @@
         <w:rPr>
           <w:b/>
           <w:bCs/>
+          <w:strike/>
           <w:lang w:val="en-US"/>
         </w:rPr>
         <w:t>, title, visibility (public/private), timestamps.</w:t>
@@ -450,6 +461,7 @@
         <w:rPr>
           <w:b/>
           <w:bCs/>
+          <w:strike/>
           <w:lang w:val="en-US"/>
         </w:rPr>
       </w:pPr>
@@ -458,6 +470,7 @@
         <w:rPr>
           <w:b/>
           <w:bCs/>
+          <w:strike/>
           <w:lang w:val="en-US"/>
         </w:rPr>
         <w:t>Δημιουργί</w:t>
@@ -467,6 +480,7 @@
         <w:rPr>
           <w:b/>
           <w:bCs/>
+          <w:strike/>
           <w:lang w:val="en-US"/>
         </w:rPr>
         <w:t>α pivot π</w:t>
@@ -476,6 +490,7 @@
         <w:rPr>
           <w:b/>
           <w:bCs/>
+          <w:strike/>
           <w:lang w:val="en-US"/>
         </w:rPr>
         <w:t>ίν</w:t>
@@ -485,6 +500,7 @@
         <w:rPr>
           <w:b/>
           <w:bCs/>
+          <w:strike/>
           <w:lang w:val="en-US"/>
         </w:rPr>
         <w:t xml:space="preserve">ακα </w:t>
@@ -494,6 +510,7 @@
         <w:rPr>
           <w:b/>
           <w:bCs/>
+          <w:strike/>
           <w:lang w:val="en-US"/>
         </w:rPr>
         <w:t>playlist_song</w:t>
@@ -503,6 +520,7 @@
         <w:rPr>
           <w:b/>
           <w:bCs/>
+          <w:strike/>
           <w:lang w:val="en-US"/>
         </w:rPr>
         <w:t xml:space="preserve"> (</w:t>
@@ -512,6 +530,7 @@
         <w:rPr>
           <w:b/>
           <w:bCs/>
+          <w:strike/>
           <w:lang w:val="en-US"/>
         </w:rPr>
         <w:t>σύνδεση</w:t>
@@ -521,6 +540,7 @@
         <w:rPr>
           <w:b/>
           <w:bCs/>
+          <w:strike/>
           <w:lang w:val="en-US"/>
         </w:rPr>
         <w:t xml:space="preserve"> </w:t>
@@ -530,6 +550,7 @@
         <w:rPr>
           <w:b/>
           <w:bCs/>
+          <w:strike/>
           <w:lang w:val="en-US"/>
         </w:rPr>
         <w:t>τρ</w:t>
@@ -539,6 +560,7 @@
         <w:rPr>
           <w:b/>
           <w:bCs/>
+          <w:strike/>
           <w:lang w:val="en-US"/>
         </w:rPr>
         <w:t xml:space="preserve">αγουδιών </w:t>
@@ -548,6 +570,7 @@
         <w:rPr>
           <w:b/>
           <w:bCs/>
+          <w:strike/>
           <w:lang w:val="en-US"/>
         </w:rPr>
         <w:t>με</w:t>
@@ -557,6 +580,7 @@
         <w:rPr>
           <w:b/>
           <w:bCs/>
+          <w:strike/>
           <w:lang w:val="en-US"/>
         </w:rPr>
         <w:t xml:space="preserve"> playlists).</w:t>
@@ -618,6 +642,7 @@
         <w:rPr>
           <w:b/>
           <w:bCs/>
+          <w:strike/>
           <w:lang w:val="en-US"/>
         </w:rPr>
       </w:pPr>
@@ -626,6 +651,7 @@
         <w:rPr>
           <w:b/>
           <w:bCs/>
+          <w:strike/>
           <w:lang w:val="en-US"/>
         </w:rPr>
         <w:t>Σχέσεις</w:t>
@@ -635,6 +661,7 @@
         <w:rPr>
           <w:b/>
           <w:bCs/>
+          <w:strike/>
           <w:lang w:val="en-US"/>
         </w:rPr>
         <w:t xml:space="preserve"> </w:t>
@@ -644,6 +671,7 @@
         <w:rPr>
           <w:b/>
           <w:bCs/>
+          <w:strike/>
           <w:lang w:val="en-US"/>
         </w:rPr>
         <w:t>μετ</w:t>
@@ -653,6 +681,7 @@
         <w:rPr>
           <w:b/>
           <w:bCs/>
+          <w:strike/>
           <w:lang w:val="en-US"/>
         </w:rPr>
         <w:t>αξύ User, Playlist, Song (</w:t>
@@ -662,6 +691,7 @@
         <w:rPr>
           <w:b/>
           <w:bCs/>
+          <w:strike/>
           <w:lang w:val="en-US"/>
         </w:rPr>
         <w:t>hasMany</w:t>
@@ -671,6 +701,7 @@
         <w:rPr>
           <w:b/>
           <w:bCs/>
+          <w:strike/>
           <w:lang w:val="en-US"/>
         </w:rPr>
         <w:t xml:space="preserve">, </w:t>
@@ -680,6 +711,7 @@
         <w:rPr>
           <w:b/>
           <w:bCs/>
+          <w:strike/>
           <w:lang w:val="en-US"/>
         </w:rPr>
         <w:t>belongsToMany</w:t>
@@ -689,6 +721,7 @@
         <w:rPr>
           <w:b/>
           <w:bCs/>
+          <w:strike/>
           <w:lang w:val="en-US"/>
         </w:rPr>
         <w:t xml:space="preserve"> </w:t>
@@ -698,6 +731,7 @@
         <w:rPr>
           <w:b/>
           <w:bCs/>
+          <w:strike/>
           <w:lang w:val="en-US"/>
         </w:rPr>
         <w:t>κλ</w:t>
@@ -707,6 +741,7 @@
         <w:rPr>
           <w:b/>
           <w:bCs/>
+          <w:strike/>
           <w:lang w:val="en-US"/>
         </w:rPr>
         <w:t>π).</w:t>
@@ -768,6 +803,7 @@
         <w:rPr>
           <w:b/>
           <w:bCs/>
+          <w:strike/>
           <w:lang w:val="en-US"/>
         </w:rPr>
       </w:pPr>
@@ -776,6 +812,7 @@
         <w:rPr>
           <w:b/>
           <w:bCs/>
+          <w:strike/>
           <w:lang w:val="en-US"/>
         </w:rPr>
         <w:t>Δημιουργί</w:t>
@@ -785,6 +822,7 @@
         <w:rPr>
           <w:b/>
           <w:bCs/>
+          <w:strike/>
           <w:lang w:val="en-US"/>
         </w:rPr>
         <w:t xml:space="preserve">α RESTful controller </w:t>
@@ -794,6 +832,7 @@
         <w:rPr>
           <w:b/>
           <w:bCs/>
+          <w:strike/>
           <w:lang w:val="en-US"/>
         </w:rPr>
         <w:t>γι</w:t>
@@ -803,6 +842,7 @@
         <w:rPr>
           <w:b/>
           <w:bCs/>
+          <w:strike/>
           <w:lang w:val="en-US"/>
         </w:rPr>
         <w:t>α playlists.</w:t>
@@ -817,40 +857,64 @@
         <w:rPr>
           <w:b/>
           <w:bCs/>
-          <w:lang w:val="el-GR"/>
-        </w:rPr>
-      </w:pPr>
-      <w:r>
-        <w:rPr>
-          <w:b/>
-          <w:bCs/>
-          <w:lang w:val="en-US"/>
-        </w:rPr>
-        <w:t>Policies</w:t>
-      </w:r>
-      <w:r>
-        <w:rPr>
-          <w:b/>
-          <w:bCs/>
-          <w:lang w:val="el-GR"/>
-        </w:rPr>
-        <w:t xml:space="preserve"> για </w:t>
-      </w:r>
-      <w:r>
-        <w:rPr>
-          <w:b/>
-          <w:bCs/>
-          <w:lang w:val="en-US"/>
-        </w:rPr>
-        <w:t>playlists</w:t>
-      </w:r>
-      <w:r>
-        <w:rPr>
-          <w:b/>
-          <w:bCs/>
-          <w:lang w:val="el-GR"/>
-        </w:rPr>
-        <w:t xml:space="preserve"> με όρια ανά ρόλο </w:t>
+          <w:strike/>
+          <w:lang w:val="en-US"/>
+        </w:rPr>
+      </w:pPr>
+      <w:r>
+        <w:rPr>
+          <w:b/>
+          <w:bCs/>
+          <w:strike/>
+          <w:lang w:val="en-US"/>
+        </w:rPr>
+        <w:t xml:space="preserve">Authorization (Policies) </w:t>
+      </w:r>
+      <w:proofErr w:type="spellStart"/>
+      <w:r>
+        <w:rPr>
+          <w:b/>
+          <w:bCs/>
+          <w:strike/>
+          <w:lang w:val="en-US"/>
+        </w:rPr>
+        <w:t>γι</w:t>
+      </w:r>
+      <w:proofErr w:type="spellEnd"/>
+      <w:r>
+        <w:rPr>
+          <w:b/>
+          <w:bCs/>
+          <w:strike/>
+          <w:lang w:val="en-US"/>
+        </w:rPr>
+        <w:t>α Playlists</w:t>
+      </w:r>
+    </w:p>
+    <w:p>
+      <w:pPr>
+        <w:ind w:left="1080"/>
+        <w:rPr>
+          <w:b/>
+          <w:bCs/>
+          <w:lang w:val="en-US"/>
+        </w:rPr>
+      </w:pPr>
+      <w:r>
+        <w:rPr>
+          <w:b/>
+          <w:bCs/>
+          <w:lang w:val="en-US"/>
+        </w:rPr>
+        <w:t>Admin</w:t>
+      </w:r>
+      <w:r>
+        <w:rPr>
+          <w:b/>
+          <w:bCs/>
+          <w:lang w:val="en-US"/>
+        </w:rPr>
+        <w:t>:</w:t>
       </w:r>
     </w:p>
     <w:p>
@@ -862,61 +926,36 @@
         <w:rPr>
           <w:b/>
           <w:bCs/>
-          <w:lang w:val="en-US"/>
-        </w:rPr>
-      </w:pPr>
-      <w:r>
-        <w:rPr>
-          <w:b/>
-          <w:bCs/>
-          <w:lang w:val="en-US"/>
-        </w:rPr>
-        <w:t xml:space="preserve">Authorization (Policies) </w:t>
-      </w:r>
-      <w:proofErr w:type="spellStart"/>
-      <w:r>
-        <w:rPr>
-          <w:b/>
-          <w:bCs/>
-          <w:lang w:val="en-US"/>
-        </w:rPr>
-        <w:t>γι</w:t>
-      </w:r>
-      <w:proofErr w:type="spellEnd"/>
-      <w:r>
-        <w:rPr>
-          <w:b/>
-          <w:bCs/>
-          <w:lang w:val="en-US"/>
-        </w:rPr>
-        <w:t>α Playlists</w:t>
-      </w:r>
-    </w:p>
-    <w:p>
-      <w:pPr>
-        <w:ind w:left="1080"/>
-        <w:rPr>
-          <w:b/>
-          <w:bCs/>
-          <w:lang w:val="en-US"/>
-        </w:rPr>
-      </w:pPr>
-      <w:r>
-        <w:rPr>
-          <w:rFonts w:ascii="Segoe UI Emoji" w:hAnsi="Segoe UI Emoji" w:cs="Segoe UI Emoji"/>
-          <w:b/>
-          <w:bCs/>
-          <w:lang w:val="en-US"/>
-        </w:rPr>
-        <w:t>🎩</w:t>
-      </w:r>
-      <w:r>
-        <w:rPr>
-          <w:b/>
-          <w:bCs/>
-          <w:lang w:val="en-US"/>
-        </w:rPr>
-        <w:t xml:space="preserve"> Admin</w:t>
+          <w:strike/>
+          <w:lang w:val="el-GR"/>
+        </w:rPr>
+      </w:pPr>
+      <w:r>
+        <w:rPr>
+          <w:b/>
+          <w:bCs/>
+          <w:strike/>
+          <w:lang w:val="el-GR"/>
+        </w:rPr>
+        <w:t xml:space="preserve">Μπορεί να δει, επεξεργαστεί, διαγράψει ή δημιουργήσει οποιαδήποτε </w:t>
+      </w:r>
+      <w:r>
+        <w:rPr>
+          <w:b/>
+          <w:bCs/>
+          <w:strike/>
+          <w:lang w:val="en-US"/>
+        </w:rPr>
+        <w:t>playlist</w:t>
+      </w:r>
+      <w:r>
+        <w:rPr>
+          <w:b/>
+          <w:bCs/>
+          <w:strike/>
+          <w:lang w:val="el-GR"/>
+        </w:rPr>
+        <w:t>, ανεξαρτήτως δημιουργού.</w:t>
       </w:r>
     </w:p>
     <w:p>
@@ -928,21 +967,24 @@
         <w:rPr>
           <w:b/>
           <w:bCs/>
-          <w:lang w:val="el-GR"/>
-        </w:rPr>
-      </w:pPr>
-      <w:r>
-        <w:rPr>
-          <w:b/>
-          <w:bCs/>
-          <w:lang w:val="el-GR"/>
-        </w:rPr>
-        <w:t xml:space="preserve">Μπορεί να δει, επεξεργαστεί, διαγράψει ή δημιουργήσει οποιαδήποτε </w:t>
-      </w:r>
-      <w:r>
-        <w:rPr>
-          <w:b/>
-          <w:bCs/>
+          <w:strike/>
+          <w:lang w:val="el-GR"/>
+        </w:rPr>
+      </w:pPr>
+      <w:r>
+        <w:rPr>
+          <w:b/>
+          <w:bCs/>
+          <w:strike/>
+          <w:lang w:val="el-GR"/>
+        </w:rPr>
+        <w:t xml:space="preserve">Μπορεί να προσθέτει/αφαιρεί τραγούδια σε/από οποιαδήποτε </w:t>
+      </w:r>
+      <w:r>
+        <w:rPr>
+          <w:b/>
+          <w:bCs/>
+          <w:strike/>
           <w:lang w:val="en-US"/>
         </w:rPr>
         <w:t>playlist</w:t>
@@ -951,9 +993,10 @@
         <w:rPr>
           <w:b/>
           <w:bCs/>
-          <w:lang w:val="el-GR"/>
-        </w:rPr>
-        <w:t>, ανεξαρτήτως δημιουργού.</w:t>
+          <w:strike/>
+          <w:lang w:val="el-GR"/>
+        </w:rPr>
+        <w:t>.</w:t>
       </w:r>
     </w:p>
     <w:p>
@@ -965,32 +1008,98 @@
         <w:rPr>
           <w:b/>
           <w:bCs/>
-          <w:lang w:val="el-GR"/>
-        </w:rPr>
-      </w:pPr>
-      <w:r>
-        <w:rPr>
-          <w:b/>
-          <w:bCs/>
-          <w:lang w:val="el-GR"/>
-        </w:rPr>
-        <w:t xml:space="preserve">Μπορεί να προσθέτει/αφαιρεί τραγούδια σε/από οποιαδήποτε </w:t>
-      </w:r>
-      <w:r>
-        <w:rPr>
-          <w:b/>
-          <w:bCs/>
-          <w:lang w:val="en-US"/>
-        </w:rPr>
-        <w:t>playlist</w:t>
-      </w:r>
-      <w:r>
-        <w:rPr>
-          <w:b/>
-          <w:bCs/>
+          <w:strike/>
+          <w:lang w:val="el-GR"/>
+        </w:rPr>
+      </w:pPr>
+      <w:r>
+        <w:rPr>
+          <w:b/>
+          <w:bCs/>
+          <w:strike/>
+          <w:lang w:val="el-GR"/>
+        </w:rPr>
+        <w:t xml:space="preserve">Δηλαδή: </w:t>
+      </w:r>
+      <w:r>
+        <w:rPr>
+          <w:b/>
+          <w:bCs/>
+          <w:strike/>
+          <w:lang w:val="en-US"/>
+        </w:rPr>
+        <w:t>full</w:t>
+      </w:r>
+      <w:r>
+        <w:rPr>
+          <w:b/>
+          <w:bCs/>
+          <w:strike/>
+          <w:lang w:val="el-GR"/>
+        </w:rPr>
+        <w:t xml:space="preserve"> </w:t>
+      </w:r>
+      <w:r>
+        <w:rPr>
+          <w:b/>
+          <w:bCs/>
+          <w:strike/>
+          <w:lang w:val="en-US"/>
+        </w:rPr>
+        <w:t>access</w:t>
+      </w:r>
+      <w:r>
+        <w:rPr>
+          <w:b/>
+          <w:bCs/>
+          <w:strike/>
+          <w:lang w:val="el-GR"/>
+        </w:rPr>
+        <w:t xml:space="preserve"> σε όλες τις λειτουργίες για όλες τις </w:t>
+      </w:r>
+      <w:r>
+        <w:rPr>
+          <w:b/>
+          <w:bCs/>
+          <w:strike/>
+          <w:lang w:val="en-US"/>
+        </w:rPr>
+        <w:t>playlists</w:t>
+      </w:r>
+      <w:r>
+        <w:rPr>
+          <w:b/>
+          <w:bCs/>
+          <w:strike/>
           <w:lang w:val="el-GR"/>
         </w:rPr>
         <w:t>.</w:t>
+      </w:r>
+    </w:p>
+    <w:p>
+      <w:pPr>
+        <w:ind w:left="1080"/>
+        <w:rPr>
+          <w:b/>
+          <w:bCs/>
+          <w:lang w:val="en-US"/>
+        </w:rPr>
+      </w:pPr>
+      <w:r>
+        <w:rPr>
+          <w:b/>
+          <w:bCs/>
+          <w:lang w:val="en-US"/>
+        </w:rPr>
+        <w:t>Regular User</w:t>
+      </w:r>
+      <w:r>
+        <w:rPr>
+          <w:b/>
+          <w:bCs/>
+          <w:lang w:val="en-US"/>
+        </w:rPr>
+        <w:t>:</w:t>
       </w:r>
     </w:p>
     <w:p>
@@ -1002,91 +1111,58 @@
         <w:rPr>
           <w:b/>
           <w:bCs/>
-          <w:lang w:val="el-GR"/>
-        </w:rPr>
-      </w:pPr>
-      <w:r>
-        <w:rPr>
-          <w:b/>
-          <w:bCs/>
-          <w:lang w:val="el-GR"/>
-        </w:rPr>
-        <w:t xml:space="preserve">Δηλαδή: </w:t>
-      </w:r>
-      <w:r>
-        <w:rPr>
-          <w:b/>
-          <w:bCs/>
-          <w:lang w:val="en-US"/>
-        </w:rPr>
-        <w:t>full</w:t>
-      </w:r>
-      <w:r>
-        <w:rPr>
-          <w:b/>
-          <w:bCs/>
-          <w:lang w:val="el-GR"/>
-        </w:rPr>
-        <w:t xml:space="preserve"> </w:t>
-      </w:r>
-      <w:r>
-        <w:rPr>
-          <w:b/>
-          <w:bCs/>
-          <w:lang w:val="en-US"/>
-        </w:rPr>
-        <w:t>access</w:t>
-      </w:r>
-      <w:r>
-        <w:rPr>
-          <w:b/>
-          <w:bCs/>
-          <w:lang w:val="el-GR"/>
-        </w:rPr>
-        <w:t xml:space="preserve"> σε όλες τις λειτουργίες για όλες τις </w:t>
-      </w:r>
-      <w:r>
-        <w:rPr>
-          <w:b/>
-          <w:bCs/>
-          <w:lang w:val="en-US"/>
-        </w:rPr>
-        <w:t>playlists</w:t>
-      </w:r>
-      <w:r>
-        <w:rPr>
-          <w:b/>
-          <w:bCs/>
-          <w:lang w:val="el-GR"/>
-        </w:rPr>
-        <w:t>.</w:t>
-      </w:r>
-    </w:p>
-    <w:p>
-      <w:pPr>
-        <w:ind w:left="1080"/>
-        <w:rPr>
-          <w:b/>
-          <w:bCs/>
-          <w:lang w:val="en-US"/>
-        </w:rPr>
-      </w:pPr>
-      <w:r>
-        <w:rPr>
-          <w:rFonts w:ascii="Segoe UI Emoji" w:hAnsi="Segoe UI Emoji" w:cs="Segoe UI Emoji"/>
-          <w:b/>
-          <w:bCs/>
-          <w:lang w:val="en-US"/>
-        </w:rPr>
-        <w:t>👤</w:t>
-      </w:r>
-      <w:r>
-        <w:rPr>
-          <w:b/>
-          <w:bCs/>
-          <w:lang w:val="en-US"/>
-        </w:rPr>
-        <w:t xml:space="preserve"> Regular User</w:t>
+          <w:strike/>
+          <w:lang w:val="en-US"/>
+        </w:rPr>
+      </w:pPr>
+      <w:r>
+        <w:rPr>
+          <w:b/>
+          <w:bCs/>
+          <w:strike/>
+          <w:lang w:val="en-US"/>
+        </w:rPr>
+        <w:t>Μπ</w:t>
+      </w:r>
+      <w:proofErr w:type="spellStart"/>
+      <w:r>
+        <w:rPr>
+          <w:b/>
+          <w:bCs/>
+          <w:strike/>
+          <w:lang w:val="en-US"/>
+        </w:rPr>
+        <w:t>ορεί</w:t>
+      </w:r>
+      <w:proofErr w:type="spellEnd"/>
+      <w:r>
+        <w:rPr>
+          <w:b/>
+          <w:bCs/>
+          <w:strike/>
+          <w:lang w:val="en-US"/>
+        </w:rPr>
+        <w:t xml:space="preserve"> να </w:t>
+      </w:r>
+      <w:proofErr w:type="spellStart"/>
+      <w:r>
+        <w:rPr>
+          <w:b/>
+          <w:bCs/>
+          <w:strike/>
+          <w:lang w:val="en-US"/>
+        </w:rPr>
+        <w:t>δημιουργήσει</w:t>
+      </w:r>
+      <w:proofErr w:type="spellEnd"/>
+      <w:r>
+        <w:rPr>
+          <w:b/>
+          <w:bCs/>
+          <w:strike/>
+          <w:lang w:val="en-US"/>
+        </w:rPr>
+        <w:t xml:space="preserve"> playlists.</w:t>
       </w:r>
     </w:p>
     <w:p>
@@ -1098,52 +1174,126 @@
         <w:rPr>
           <w:b/>
           <w:bCs/>
-          <w:lang w:val="en-US"/>
-        </w:rPr>
-      </w:pPr>
-      <w:r>
-        <w:rPr>
-          <w:b/>
-          <w:bCs/>
-          <w:lang w:val="en-US"/>
-        </w:rPr>
-        <w:t>Μπ</w:t>
-      </w:r>
-      <w:proofErr w:type="spellStart"/>
-      <w:r>
-        <w:rPr>
-          <w:b/>
-          <w:bCs/>
-          <w:lang w:val="en-US"/>
-        </w:rPr>
-        <w:t>ορεί</w:t>
-      </w:r>
-      <w:proofErr w:type="spellEnd"/>
-      <w:r>
-        <w:rPr>
-          <w:b/>
-          <w:bCs/>
-          <w:lang w:val="en-US"/>
-        </w:rPr>
-        <w:t xml:space="preserve"> να </w:t>
-      </w:r>
-      <w:proofErr w:type="spellStart"/>
-      <w:r>
-        <w:rPr>
-          <w:b/>
-          <w:bCs/>
-          <w:lang w:val="en-US"/>
-        </w:rPr>
-        <w:t>δημιουργήσει</w:t>
-      </w:r>
-      <w:proofErr w:type="spellEnd"/>
-      <w:r>
-        <w:rPr>
-          <w:b/>
-          <w:bCs/>
-          <w:lang w:val="en-US"/>
-        </w:rPr>
-        <w:t xml:space="preserve"> playlists.</w:t>
+          <w:strike/>
+          <w:lang w:val="el-GR"/>
+        </w:rPr>
+      </w:pPr>
+      <w:r>
+        <w:rPr>
+          <w:b/>
+          <w:bCs/>
+          <w:strike/>
+          <w:lang w:val="el-GR"/>
+        </w:rPr>
+        <w:t xml:space="preserve">Μπορεί να δει, επεξεργαστεί, διαγράψει ΜΟΝΟ τις δικές του </w:t>
+      </w:r>
+      <w:r>
+        <w:rPr>
+          <w:b/>
+          <w:bCs/>
+          <w:strike/>
+          <w:lang w:val="en-US"/>
+        </w:rPr>
+        <w:t>playlists</w:t>
+      </w:r>
+      <w:r>
+        <w:rPr>
+          <w:b/>
+          <w:bCs/>
+          <w:strike/>
+          <w:lang w:val="el-GR"/>
+        </w:rPr>
+        <w:t xml:space="preserve"> (δηλαδή όπου </w:t>
+      </w:r>
+      <w:r>
+        <w:rPr>
+          <w:b/>
+          <w:bCs/>
+          <w:strike/>
+          <w:lang w:val="en-US"/>
+        </w:rPr>
+        <w:t>playlist</w:t>
+      </w:r>
+      <w:r>
+        <w:rPr>
+          <w:b/>
+          <w:bCs/>
+          <w:strike/>
+          <w:lang w:val="el-GR"/>
+        </w:rPr>
+        <w:t>.</w:t>
+      </w:r>
+      <w:r>
+        <w:rPr>
+          <w:b/>
+          <w:bCs/>
+          <w:strike/>
+          <w:lang w:val="en-US"/>
+        </w:rPr>
+        <w:t>user</w:t>
+      </w:r>
+      <w:r>
+        <w:rPr>
+          <w:b/>
+          <w:bCs/>
+          <w:strike/>
+          <w:lang w:val="el-GR"/>
+        </w:rPr>
+        <w:t>_</w:t>
+      </w:r>
+      <w:r>
+        <w:rPr>
+          <w:b/>
+          <w:bCs/>
+          <w:strike/>
+          <w:lang w:val="en-US"/>
+        </w:rPr>
+        <w:t>id</w:t>
+      </w:r>
+      <w:r>
+        <w:rPr>
+          <w:b/>
+          <w:bCs/>
+          <w:strike/>
+          <w:lang w:val="el-GR"/>
+        </w:rPr>
+        <w:t xml:space="preserve"> === </w:t>
+      </w:r>
+      <w:r>
+        <w:rPr>
+          <w:b/>
+          <w:bCs/>
+          <w:strike/>
+          <w:lang w:val="en-US"/>
+        </w:rPr>
+        <w:t>user</w:t>
+      </w:r>
+      <w:r>
+        <w:rPr>
+          <w:b/>
+          <w:bCs/>
+          <w:strike/>
+          <w:lang w:val="el-GR"/>
+        </w:rPr>
+        <w:t>.</w:t>
+      </w:r>
+      <w:r>
+        <w:rPr>
+          <w:b/>
+          <w:bCs/>
+          <w:strike/>
+          <w:lang w:val="en-US"/>
+        </w:rPr>
+        <w:t>id</w:t>
+      </w:r>
+      <w:r>
+        <w:rPr>
+          <w:b/>
+          <w:bCs/>
+          <w:strike/>
+          <w:lang w:val="el-GR"/>
+        </w:rPr>
+        <w:t>).</w:t>
       </w:r>
     </w:p>
     <w:p>
@@ -1155,21 +1305,24 @@
         <w:rPr>
           <w:b/>
           <w:bCs/>
-          <w:lang w:val="el-GR"/>
-        </w:rPr>
-      </w:pPr>
-      <w:r>
-        <w:rPr>
-          <w:b/>
-          <w:bCs/>
-          <w:lang w:val="el-GR"/>
-        </w:rPr>
-        <w:t xml:space="preserve">Μπορεί να δει, επεξεργαστεί, διαγράψει ΜΟΝΟ τις δικές του </w:t>
-      </w:r>
-      <w:r>
-        <w:rPr>
-          <w:b/>
-          <w:bCs/>
+          <w:strike/>
+          <w:lang w:val="el-GR"/>
+        </w:rPr>
+      </w:pPr>
+      <w:r>
+        <w:rPr>
+          <w:b/>
+          <w:bCs/>
+          <w:strike/>
+          <w:lang w:val="el-GR"/>
+        </w:rPr>
+        <w:t xml:space="preserve">Μπορεί να προσθέτει/αφαιρεί τραγούδια ΜΟΝΟ στις δικές του </w:t>
+      </w:r>
+      <w:r>
+        <w:rPr>
+          <w:b/>
+          <w:bCs/>
+          <w:strike/>
           <w:lang w:val="en-US"/>
         </w:rPr>
         <w:t>playlists</w:t>
@@ -1178,89 +1331,39 @@
         <w:rPr>
           <w:b/>
           <w:bCs/>
-          <w:lang w:val="el-GR"/>
-        </w:rPr>
-        <w:t xml:space="preserve"> (δηλαδή όπου </w:t>
-      </w:r>
-      <w:r>
-        <w:rPr>
-          <w:b/>
-          <w:bCs/>
-          <w:lang w:val="en-US"/>
-        </w:rPr>
-        <w:t>playlist</w:t>
-      </w:r>
-      <w:r>
-        <w:rPr>
-          <w:b/>
-          <w:bCs/>
+          <w:strike/>
           <w:lang w:val="el-GR"/>
         </w:rPr>
         <w:t>.</w:t>
       </w:r>
-      <w:r>
-        <w:rPr>
-          <w:b/>
-          <w:bCs/>
-          <w:lang w:val="en-US"/>
-        </w:rPr>
-        <w:t>user</w:t>
-      </w:r>
-      <w:r>
-        <w:rPr>
-          <w:b/>
-          <w:bCs/>
-          <w:lang w:val="el-GR"/>
-        </w:rPr>
-        <w:t>_</w:t>
-      </w:r>
-      <w:r>
-        <w:rPr>
-          <w:b/>
-          <w:bCs/>
-          <w:lang w:val="en-US"/>
-        </w:rPr>
-        <w:t>id</w:t>
-      </w:r>
-      <w:r>
-        <w:rPr>
-          <w:b/>
-          <w:bCs/>
-          <w:lang w:val="el-GR"/>
-        </w:rPr>
-        <w:t xml:space="preserve"> === </w:t>
-      </w:r>
-      <w:r>
-        <w:rPr>
-          <w:b/>
-          <w:bCs/>
-          <w:lang w:val="en-US"/>
-        </w:rPr>
-        <w:t>user</w:t>
-      </w:r>
-      <w:r>
-        <w:rPr>
-          <w:b/>
-          <w:bCs/>
-          <w:lang w:val="el-GR"/>
-        </w:rPr>
-        <w:t>.</w:t>
-      </w:r>
-      <w:r>
-        <w:rPr>
-          <w:b/>
-          <w:bCs/>
-          <w:lang w:val="en-US"/>
-        </w:rPr>
-        <w:t>id</w:t>
-      </w:r>
-      <w:r>
-        <w:rPr>
-          <w:b/>
-          <w:bCs/>
-          <w:lang w:val="el-GR"/>
-        </w:rPr>
-        <w:t>).</w:t>
+    </w:p>
+    <w:p>
+      <w:pPr>
+        <w:numPr>
+          <w:ilvl w:val="0"/>
+          <w:numId w:val="11"/>
+        </w:numPr>
+        <w:rPr>
+          <w:b/>
+          <w:bCs/>
+          <w:lang w:val="en-US"/>
+        </w:rPr>
+      </w:pPr>
+      <w:r>
+        <w:rPr>
+          <w:b/>
+          <w:bCs/>
+          <w:lang w:val="el-GR"/>
+        </w:rPr>
+        <w:t>1</w:t>
+      </w:r>
+      <w:r>
+        <w:rPr>
+          <w:b/>
+          <w:bCs/>
+          <w:lang w:val="en-US"/>
+        </w:rPr>
+        <w:t>.4 Frontend UI:</w:t>
       </w:r>
     </w:p>
     <w:p>
@@ -1272,21 +1375,24 @@
         <w:rPr>
           <w:b/>
           <w:bCs/>
-          <w:lang w:val="el-GR"/>
-        </w:rPr>
-      </w:pPr>
-      <w:r>
-        <w:rPr>
-          <w:b/>
-          <w:bCs/>
-          <w:lang w:val="el-GR"/>
-        </w:rPr>
-        <w:t xml:space="preserve">Μπορεί να προσθέτει/αφαιρεί τραγούδια ΜΟΝΟ στις δικές του </w:t>
-      </w:r>
-      <w:r>
-        <w:rPr>
-          <w:b/>
-          <w:bCs/>
+          <w:strike/>
+          <w:lang w:val="el-GR"/>
+        </w:rPr>
+      </w:pPr>
+      <w:r>
+        <w:rPr>
+          <w:b/>
+          <w:bCs/>
+          <w:strike/>
+          <w:lang w:val="el-GR"/>
+        </w:rPr>
+        <w:t xml:space="preserve">Φόρμες για δημιουργία, επεξεργασία, διαγραφή </w:t>
+      </w:r>
+      <w:r>
+        <w:rPr>
+          <w:b/>
+          <w:bCs/>
+          <w:strike/>
           <w:lang w:val="en-US"/>
         </w:rPr>
         <w:t>playlists</w:t>
@@ -1295,6 +1401,7 @@
         <w:rPr>
           <w:b/>
           <w:bCs/>
+          <w:strike/>
           <w:lang w:val="el-GR"/>
         </w:rPr>
         <w:t>.</w:t>
@@ -1312,60 +1419,20 @@
           <w:lang w:val="el-GR"/>
         </w:rPr>
       </w:pPr>
-    </w:p>
-    <w:p>
-      <w:pPr>
-        <w:numPr>
-          <w:ilvl w:val="0"/>
-          <w:numId w:val="11"/>
-        </w:numPr>
-        <w:rPr>
-          <w:b/>
-          <w:bCs/>
-          <w:lang w:val="en-US"/>
-        </w:rPr>
-      </w:pPr>
-      <w:r>
-        <w:rPr>
-          <w:b/>
-          <w:bCs/>
-          <w:lang w:val="el-GR"/>
-        </w:rPr>
-        <w:t>1</w:t>
-      </w:r>
-      <w:r>
-        <w:rPr>
-          <w:b/>
-          <w:bCs/>
-          <w:lang w:val="en-US"/>
-        </w:rPr>
-        <w:t>.4 Frontend UI:</w:t>
-      </w:r>
-    </w:p>
-    <w:p>
-      <w:pPr>
-        <w:numPr>
-          <w:ilvl w:val="1"/>
-          <w:numId w:val="11"/>
-        </w:numPr>
-        <w:rPr>
-          <w:b/>
-          <w:bCs/>
-          <w:lang w:val="el-GR"/>
-        </w:rPr>
-      </w:pPr>
-      <w:r>
-        <w:rPr>
-          <w:b/>
-          <w:bCs/>
-          <w:lang w:val="el-GR"/>
-        </w:rPr>
-        <w:t xml:space="preserve">Φόρμες για δημιουργία, επεξεργασία, διαγραφή </w:t>
-      </w:r>
-      <w:r>
-        <w:rPr>
-          <w:b/>
-          <w:bCs/>
+      <w:r>
+        <w:rPr>
+          <w:b/>
+          <w:bCs/>
+          <w:strike/>
+          <w:lang w:val="el-GR"/>
+        </w:rPr>
+        <w:t xml:space="preserve">Προβολή </w:t>
+      </w:r>
+      <w:r>
+        <w:rPr>
+          <w:b/>
+          <w:bCs/>
+          <w:strike/>
           <w:lang w:val="en-US"/>
         </w:rPr>
         <w:t>playlists</w:t>
@@ -1374,62 +1441,93 @@
         <w:rPr>
           <w:b/>
           <w:bCs/>
-          <w:lang w:val="el-GR"/>
-        </w:rPr>
-        <w:t>.</w:t>
-      </w:r>
-    </w:p>
-    <w:p>
-      <w:pPr>
-        <w:numPr>
-          <w:ilvl w:val="1"/>
-          <w:numId w:val="11"/>
-        </w:numPr>
-        <w:rPr>
-          <w:b/>
-          <w:bCs/>
-          <w:lang w:val="el-GR"/>
-        </w:rPr>
-      </w:pPr>
-      <w:r>
-        <w:rPr>
-          <w:b/>
-          <w:bCs/>
-          <w:lang w:val="el-GR"/>
-        </w:rPr>
-        <w:t xml:space="preserve">Προβολή </w:t>
-      </w:r>
-      <w:r>
-        <w:rPr>
-          <w:b/>
-          <w:bCs/>
-          <w:lang w:val="en-US"/>
-        </w:rPr>
-        <w:t>playlists</w:t>
-      </w:r>
-      <w:r>
-        <w:rPr>
-          <w:b/>
-          <w:bCs/>
-          <w:lang w:val="el-GR"/>
-        </w:rPr>
-        <w:t xml:space="preserve"> με δυνατότητα προσθήκης/αφαίρεσης τραγουδιών.</w:t>
-      </w:r>
-    </w:p>
-    <w:p>
-      <w:pPr>
-        <w:rPr>
-          <w:b/>
-          <w:bCs/>
-          <w:lang w:val="en-US"/>
-        </w:rPr>
-      </w:pPr>
-      <w:r>
-        <w:rPr>
-          <w:b/>
-          <w:bCs/>
-          <w:lang w:val="en-US"/>
-        </w:rPr>
+          <w:strike/>
+          <w:lang w:val="el-GR"/>
+        </w:rPr>
+        <w:t xml:space="preserve"> με δυνατότητα προσθήκης</w:t>
+      </w:r>
+      <w:r>
+        <w:rPr>
+          <w:b/>
+          <w:bCs/>
+          <w:lang w:val="el-GR"/>
+        </w:rPr>
+        <w:t>/</w:t>
+      </w:r>
+      <w:r>
+        <w:rPr>
+          <w:b/>
+          <w:bCs/>
+          <w:strike/>
+          <w:lang w:val="el-GR"/>
+        </w:rPr>
+        <w:t>αφαίρεσης τραγουδιών.</w:t>
+      </w:r>
+    </w:p>
+    <w:p>
+      <w:pPr>
+        <w:rPr>
+          <w:b/>
+          <w:bCs/>
+          <w:strike/>
+          <w:lang w:val="en-US"/>
+        </w:rPr>
+      </w:pPr>
+    </w:p>
+    <w:p>
+      <w:pPr>
+        <w:rPr>
+          <w:b/>
+          <w:bCs/>
+          <w:strike/>
+          <w:lang w:val="en-US"/>
+        </w:rPr>
+      </w:pPr>
+    </w:p>
+    <w:p>
+      <w:pPr>
+        <w:rPr>
+          <w:b/>
+          <w:bCs/>
+          <w:strike/>
+          <w:lang w:val="en-US"/>
+        </w:rPr>
+      </w:pPr>
+    </w:p>
+    <w:p>
+      <w:pPr>
+        <w:rPr>
+          <w:b/>
+          <w:bCs/>
+          <w:strike/>
+          <w:lang w:val="en-US"/>
+        </w:rPr>
+      </w:pPr>
+    </w:p>
+    <w:p>
+      <w:pPr>
+        <w:rPr>
+          <w:b/>
+          <w:bCs/>
+          <w:lang w:val="el-GR"/>
+        </w:rPr>
+      </w:pPr>
+    </w:p>
+    <w:p>
+      <w:pPr>
+        <w:rPr>
+          <w:b/>
+          <w:bCs/>
+          <w:lang w:val="en-US"/>
+        </w:rPr>
+      </w:pPr>
+      <w:r>
+        <w:rPr>
+          <w:b/>
+          <w:bCs/>
+          <w:lang w:val="en-US"/>
+        </w:rPr>
+        <w:lastRenderedPageBreak/>
         <w:pict w14:anchorId="46D3CCE1">
           <v:rect id="_x0000_i1028" style="width:0;height:1.5pt" o:hralign="center" o:hrstd="t" o:hr="t" fillcolor="#a0a0a0" stroked="f"/>
         </w:pict>
@@ -1525,7 +1623,6 @@
           <w:bCs/>
           <w:lang w:val="el-GR"/>
         </w:rPr>
-        <w:lastRenderedPageBreak/>
         <w:t xml:space="preserve">Επέκταση φόρμας τραγουδιών με δυνατότητα </w:t>
       </w:r>
       <w:r>
@@ -2031,24 +2128,6 @@
           <w:lang w:val="en-US"/>
         </w:rPr>
       </w:pPr>
-    </w:p>
-    <w:p>
-      <w:pPr>
-        <w:rPr>
-          <w:b/>
-          <w:bCs/>
-          <w:lang w:val="en-US"/>
-        </w:rPr>
-      </w:pPr>
-    </w:p>
-    <w:p>
-      <w:pPr>
-        <w:rPr>
-          <w:b/>
-          <w:bCs/>
-          <w:lang w:val="en-US"/>
-        </w:rPr>
-      </w:pPr>
       <w:r>
         <w:rPr>
           <w:b/>
@@ -3038,39 +3117,13 @@
           <w:bCs/>
           <w:lang w:val="en-US"/>
         </w:rPr>
-        <w:t>εριεχόμενο</w:t>
+        <w:t>εριεχόμενο.</w:t>
       </w:r>
       <w:proofErr w:type="spellEnd"/>
-      <w:r>
-        <w:rPr>
-          <w:b/>
-          <w:bCs/>
-          <w:lang w:val="en-US"/>
-        </w:rPr>
-        <w:t>.</w:t>
-      </w:r>
-    </w:p>
-    <w:p>
-      <w:pPr>
-        <w:rPr>
-          <w:b/>
-          <w:bCs/>
-          <w:lang w:val="en-US"/>
-        </w:rPr>
-      </w:pPr>
-      <w:r>
-        <w:rPr>
-          <w:b/>
-          <w:bCs/>
-          <w:lang w:val="en-US"/>
-        </w:rPr>
-        <w:pict w14:anchorId="33F3EE89">
-          <v:rect id="_x0000_i1032" style="width:0;height:1.5pt" o:hralign="center" o:hrstd="t" o:hr="t" fillcolor="#a0a0a0" stroked="f"/>
-        </w:pict>
-      </w:r>
-    </w:p>
-    <w:p>
-      <w:pPr>
+    </w:p>
+    <w:p>
+      <w:pPr>
+        <w:ind w:left="720"/>
         <w:rPr>
           <w:b/>
           <w:bCs/>
@@ -3473,42 +3526,6 @@
           <v:rect id="_x0000_i1033" style="width:0;height:1.5pt" o:hralign="center" o:hrstd="t" o:hr="t" fillcolor="#a0a0a0" stroked="f"/>
         </w:pict>
       </w:r>
-    </w:p>
-    <w:p>
-      <w:pPr>
-        <w:rPr>
-          <w:b/>
-          <w:bCs/>
-          <w:lang w:val="en-US"/>
-        </w:rPr>
-      </w:pPr>
-    </w:p>
-    <w:p>
-      <w:pPr>
-        <w:rPr>
-          <w:b/>
-          <w:bCs/>
-          <w:lang w:val="en-US"/>
-        </w:rPr>
-      </w:pPr>
-    </w:p>
-    <w:p>
-      <w:pPr>
-        <w:rPr>
-          <w:b/>
-          <w:bCs/>
-          <w:lang w:val="en-US"/>
-        </w:rPr>
-      </w:pPr>
-    </w:p>
-    <w:p>
-      <w:pPr>
-        <w:rPr>
-          <w:b/>
-          <w:bCs/>
-          <w:lang w:val="en-US"/>
-        </w:rPr>
-      </w:pPr>
     </w:p>
     <w:p>
       <w:pPr>

</xml_diff>

<commit_message>
Commit after implement waveform playe in Showr
</commit_message>
<xml_diff>
--- a/Επέκταση SongApp.docx
+++ b/Επέκταση SongApp.docx
@@ -1470,37 +1470,37 @@
           <w:b/>
           <w:bCs/>
           <w:strike/>
-          <w:lang w:val="en-US"/>
-        </w:rPr>
-      </w:pPr>
-    </w:p>
-    <w:p>
-      <w:pPr>
-        <w:rPr>
-          <w:b/>
-          <w:bCs/>
-          <w:strike/>
-          <w:lang w:val="en-US"/>
-        </w:rPr>
-      </w:pPr>
-    </w:p>
-    <w:p>
-      <w:pPr>
-        <w:rPr>
-          <w:b/>
-          <w:bCs/>
-          <w:strike/>
-          <w:lang w:val="en-US"/>
-        </w:rPr>
-      </w:pPr>
-    </w:p>
-    <w:p>
-      <w:pPr>
-        <w:rPr>
-          <w:b/>
-          <w:bCs/>
-          <w:strike/>
-          <w:lang w:val="en-US"/>
+          <w:lang w:val="el-GR"/>
+        </w:rPr>
+      </w:pPr>
+    </w:p>
+    <w:p>
+      <w:pPr>
+        <w:rPr>
+          <w:b/>
+          <w:bCs/>
+          <w:strike/>
+          <w:lang w:val="el-GR"/>
+        </w:rPr>
+      </w:pPr>
+    </w:p>
+    <w:p>
+      <w:pPr>
+        <w:rPr>
+          <w:b/>
+          <w:bCs/>
+          <w:strike/>
+          <w:lang w:val="el-GR"/>
+        </w:rPr>
+      </w:pPr>
+    </w:p>
+    <w:p>
+      <w:pPr>
+        <w:rPr>
+          <w:b/>
+          <w:bCs/>
+          <w:strike/>
+          <w:lang w:val="el-GR"/>
         </w:rPr>
       </w:pPr>
     </w:p>
@@ -1614,13 +1614,15 @@
         <w:rPr>
           <w:b/>
           <w:bCs/>
-          <w:lang w:val="el-GR"/>
-        </w:rPr>
-      </w:pPr>
-      <w:r>
-        <w:rPr>
-          <w:b/>
-          <w:bCs/>
+          <w:strike/>
+          <w:lang w:val="el-GR"/>
+        </w:rPr>
+      </w:pPr>
+      <w:r>
+        <w:rPr>
+          <w:b/>
+          <w:bCs/>
+          <w:strike/>
           <w:lang w:val="el-GR"/>
         </w:rPr>
         <w:t xml:space="preserve">Επέκταση φόρμας τραγουδιών με δυνατότητα </w:t>
@@ -1629,6 +1631,7 @@
         <w:rPr>
           <w:b/>
           <w:bCs/>
+          <w:strike/>
           <w:lang w:val="en-US"/>
         </w:rPr>
         <w:t>upload</w:t>
@@ -1637,6 +1640,7 @@
         <w:rPr>
           <w:b/>
           <w:bCs/>
+          <w:strike/>
           <w:lang w:val="el-GR"/>
         </w:rPr>
         <w:t xml:space="preserve"> αρχείου.</w:t>
@@ -1651,13 +1655,15 @@
         <w:rPr>
           <w:b/>
           <w:bCs/>
-          <w:lang w:val="en-US"/>
-        </w:rPr>
-      </w:pPr>
-      <w:r>
-        <w:rPr>
-          <w:b/>
-          <w:bCs/>
+          <w:strike/>
+          <w:lang w:val="en-US"/>
+        </w:rPr>
+      </w:pPr>
+      <w:r>
+        <w:rPr>
+          <w:b/>
+          <w:bCs/>
+          <w:strike/>
           <w:lang w:val="en-US"/>
         </w:rPr>
         <w:t>Απ</w:t>
@@ -1667,6 +1673,7 @@
         <w:rPr>
           <w:b/>
           <w:bCs/>
+          <w:strike/>
           <w:lang w:val="en-US"/>
         </w:rPr>
         <w:t>οθήκευση</w:t>
@@ -1676,6 +1683,7 @@
         <w:rPr>
           <w:b/>
           <w:bCs/>
+          <w:strike/>
           <w:lang w:val="en-US"/>
         </w:rPr>
         <w:t xml:space="preserve"> α</w:t>
@@ -1685,6 +1693,7 @@
         <w:rPr>
           <w:b/>
           <w:bCs/>
+          <w:strike/>
           <w:lang w:val="en-US"/>
         </w:rPr>
         <w:t>ρχείων</w:t>
@@ -1694,6 +1703,7 @@
         <w:rPr>
           <w:b/>
           <w:bCs/>
+          <w:strike/>
           <w:lang w:val="en-US"/>
         </w:rPr>
         <w:t xml:space="preserve"> </w:t>
@@ -1703,6 +1713,7 @@
         <w:rPr>
           <w:b/>
           <w:bCs/>
+          <w:strike/>
           <w:lang w:val="en-US"/>
         </w:rPr>
         <w:t>σε</w:t>
@@ -1712,6 +1723,7 @@
         <w:rPr>
           <w:b/>
           <w:bCs/>
+          <w:strike/>
           <w:lang w:val="en-US"/>
         </w:rPr>
         <w:t xml:space="preserve"> storage.</w:t>
@@ -2064,6 +2076,7 @@
         <w:rPr>
           <w:b/>
           <w:bCs/>
+          <w:strike/>
           <w:lang w:val="el-GR"/>
         </w:rPr>
         <w:t xml:space="preserve">Προβολή </w:t>
@@ -2072,6 +2085,7 @@
         <w:rPr>
           <w:b/>
           <w:bCs/>
+          <w:strike/>
           <w:lang w:val="en-US"/>
         </w:rPr>
         <w:t>waveform</w:t>
@@ -3117,9 +3131,17 @@
           <w:bCs/>
           <w:lang w:val="en-US"/>
         </w:rPr>
-        <w:t>εριεχόμενο.</w:t>
+        <w:t>εριεχόμενο</w:t>
       </w:r>
       <w:proofErr w:type="spellEnd"/>
+      <w:r>
+        <w:rPr>
+          <w:b/>
+          <w:bCs/>
+          <w:lang w:val="en-US"/>
+        </w:rPr>
+        <w:t>.</w:t>
+      </w:r>
     </w:p>
     <w:p>
       <w:pPr>
@@ -3523,7 +3545,7 @@
           <w:lang w:val="en-US"/>
         </w:rPr>
         <w:pict w14:anchorId="3012BE22">
-          <v:rect id="_x0000_i1033" style="width:0;height:1.5pt" o:hralign="center" o:hrstd="t" o:hr="t" fillcolor="#a0a0a0" stroked="f"/>
+          <v:rect id="_x0000_i1032" style="width:0;height:1.5pt" o:hralign="center" o:hrstd="t" o:hr="t" fillcolor="#a0a0a0" stroked="f"/>
         </w:pict>
       </w:r>
     </w:p>
@@ -7260,6 +7282,7 @@
   <w:style w:type="character" w:default="1" w:styleId="DefaultParagraphFont">
     <w:name w:val="Default Paragraph Font"/>
     <w:uiPriority w:val="1"/>
+    <w:semiHidden/>
     <w:unhideWhenUsed/>
   </w:style>
   <w:style w:type="table" w:default="1" w:styleId="TableNormal">

</xml_diff>